<commit_message>
update Test_Specification;update files for build SDK
</commit_message>
<xml_diff>
--- a/Living_SDK/doc/Test_Specification_for_Living_Platform.docx
+++ b/Living_SDK/doc/Test_Specification_for_Living_Platform.docx
@@ -103,8 +103,6 @@
         </w:rPr>
         <w:t>1</w:t>
       </w:r>
-      <w:bookmarkStart w:id="0" w:name="_GoBack"/>
-      <w:bookmarkEnd w:id="0"/>
     </w:p>
     <w:p>
       <w:pPr>
@@ -221,39 +219,39 @@
           <w:noProof/>
         </w:rPr>
       </w:pPr>
-      <w:bookmarkStart w:id="1" w:name="BZ"/>
-      <w:bookmarkStart w:id="2" w:name="_Toc420572893"/>
-      <w:bookmarkStart w:id="3" w:name="_Toc420574210"/>
-      <w:bookmarkStart w:id="4" w:name="_Toc420588861"/>
-      <w:bookmarkStart w:id="5" w:name="_Toc420593279"/>
-      <w:bookmarkStart w:id="6" w:name="_Toc420624186"/>
-      <w:bookmarkStart w:id="7" w:name="_Toc420624358"/>
-      <w:bookmarkStart w:id="8" w:name="_Toc420662539"/>
-      <w:bookmarkStart w:id="9" w:name="_Toc421610323"/>
-      <w:bookmarkStart w:id="10" w:name="_Toc421616567"/>
-      <w:bookmarkStart w:id="11" w:name="_Toc422389981"/>
-      <w:bookmarkStart w:id="12" w:name="_Toc423697459"/>
-      <w:bookmarkStart w:id="13" w:name="_Toc430008191"/>
-      <w:bookmarkStart w:id="14" w:name="_Toc430010579"/>
-      <w:bookmarkStart w:id="15" w:name="_Toc432522419"/>
-      <w:bookmarkStart w:id="16" w:name="_Toc434487966"/>
-      <w:bookmarkStart w:id="17" w:name="_Toc434500215"/>
-      <w:bookmarkStart w:id="18" w:name="_Toc434593516"/>
-      <w:bookmarkStart w:id="19" w:name="_Toc434594170"/>
-      <w:bookmarkStart w:id="20" w:name="_Toc434826321"/>
-      <w:bookmarkStart w:id="21" w:name="_Toc435716417"/>
-      <w:bookmarkStart w:id="22" w:name="_Toc436749020"/>
-      <w:bookmarkStart w:id="23" w:name="_Toc436749042"/>
-      <w:bookmarkStart w:id="24" w:name="_Toc437507836"/>
-      <w:bookmarkStart w:id="25" w:name="_Toc453166905"/>
-      <w:bookmarkStart w:id="26" w:name="_Toc453852368"/>
-      <w:bookmarkStart w:id="27" w:name="_Toc453852608"/>
-      <w:bookmarkStart w:id="28" w:name="_Toc17129949"/>
-      <w:bookmarkStart w:id="29" w:name="_Toc381716658"/>
-      <w:bookmarkStart w:id="30" w:name="_Toc391366142"/>
-      <w:bookmarkStart w:id="31" w:name="_Toc391366470"/>
-      <w:bookmarkStart w:id="32" w:name="_Toc391456963"/>
-      <w:bookmarkEnd w:id="1"/>
+      <w:bookmarkStart w:id="0" w:name="BZ"/>
+      <w:bookmarkStart w:id="1" w:name="_Toc420572893"/>
+      <w:bookmarkStart w:id="2" w:name="_Toc420574210"/>
+      <w:bookmarkStart w:id="3" w:name="_Toc420588861"/>
+      <w:bookmarkStart w:id="4" w:name="_Toc420593279"/>
+      <w:bookmarkStart w:id="5" w:name="_Toc420624186"/>
+      <w:bookmarkStart w:id="6" w:name="_Toc420624358"/>
+      <w:bookmarkStart w:id="7" w:name="_Toc420662539"/>
+      <w:bookmarkStart w:id="8" w:name="_Toc421610323"/>
+      <w:bookmarkStart w:id="9" w:name="_Toc421616567"/>
+      <w:bookmarkStart w:id="10" w:name="_Toc422389981"/>
+      <w:bookmarkStart w:id="11" w:name="_Toc423697459"/>
+      <w:bookmarkStart w:id="12" w:name="_Toc430008191"/>
+      <w:bookmarkStart w:id="13" w:name="_Toc430010579"/>
+      <w:bookmarkStart w:id="14" w:name="_Toc432522419"/>
+      <w:bookmarkStart w:id="15" w:name="_Toc434487966"/>
+      <w:bookmarkStart w:id="16" w:name="_Toc434500215"/>
+      <w:bookmarkStart w:id="17" w:name="_Toc434593516"/>
+      <w:bookmarkStart w:id="18" w:name="_Toc434594170"/>
+      <w:bookmarkStart w:id="19" w:name="_Toc434826321"/>
+      <w:bookmarkStart w:id="20" w:name="_Toc435716417"/>
+      <w:bookmarkStart w:id="21" w:name="_Toc436749020"/>
+      <w:bookmarkStart w:id="22" w:name="_Toc436749042"/>
+      <w:bookmarkStart w:id="23" w:name="_Toc437507836"/>
+      <w:bookmarkStart w:id="24" w:name="_Toc453166905"/>
+      <w:bookmarkStart w:id="25" w:name="_Toc453852368"/>
+      <w:bookmarkStart w:id="26" w:name="_Toc453852608"/>
+      <w:bookmarkStart w:id="27" w:name="_Toc17129949"/>
+      <w:bookmarkStart w:id="28" w:name="_Toc381716658"/>
+      <w:bookmarkStart w:id="29" w:name="_Toc391366142"/>
+      <w:bookmarkStart w:id="30" w:name="_Toc391366470"/>
+      <w:bookmarkStart w:id="31" w:name="_Toc391456963"/>
+      <w:bookmarkEnd w:id="0"/>
       <w:r>
         <w:rPr>
           <w:rFonts w:hint="eastAsia"/>
@@ -262,7 +260,7 @@
         <w:lastRenderedPageBreak/>
         <w:t>目</w:t>
       </w:r>
-      <w:bookmarkStart w:id="33" w:name="BKML"/>
+      <w:bookmarkStart w:id="32" w:name="BKML"/>
       <w:r>
         <w:rPr>
           <w:rFonts w:hAnsi="黑体"/>
@@ -277,6 +275,7 @@
         </w:rPr>
         <w:t> </w:t>
       </w:r>
+      <w:bookmarkEnd w:id="1"/>
       <w:bookmarkEnd w:id="2"/>
       <w:bookmarkEnd w:id="3"/>
       <w:bookmarkEnd w:id="4"/>
@@ -299,8 +298,7 @@
       <w:bookmarkEnd w:id="21"/>
       <w:bookmarkEnd w:id="22"/>
       <w:bookmarkEnd w:id="23"/>
-      <w:bookmarkEnd w:id="24"/>
-      <w:bookmarkEnd w:id="33"/>
+      <w:bookmarkEnd w:id="32"/>
       <w:r>
         <w:rPr>
           <w:rFonts w:hint="eastAsia"/>
@@ -308,10 +306,10 @@
         </w:rPr>
         <w:t>录</w:t>
       </w:r>
+      <w:bookmarkEnd w:id="24"/>
       <w:bookmarkEnd w:id="25"/>
       <w:bookmarkEnd w:id="26"/>
       <w:bookmarkEnd w:id="27"/>
-      <w:bookmarkEnd w:id="28"/>
       <w:r>
         <w:rPr>
           <w:color w:val="000000"/>
@@ -1955,17 +1953,17 @@
         <w:lastRenderedPageBreak/>
         <w:fldChar w:fldCharType="end"/>
       </w:r>
-      <w:bookmarkStart w:id="34" w:name="_Toc391472700"/>
-      <w:bookmarkStart w:id="35" w:name="_Toc448904844"/>
-      <w:bookmarkStart w:id="36" w:name="_Toc451873376"/>
-      <w:bookmarkStart w:id="37" w:name="_Toc17129950"/>
+      <w:bookmarkStart w:id="33" w:name="_Toc391472700"/>
+      <w:bookmarkStart w:id="34" w:name="_Toc448904844"/>
+      <w:bookmarkStart w:id="35" w:name="_Toc451873376"/>
+      <w:bookmarkStart w:id="36" w:name="_Toc17129950"/>
       <w:r>
         <w:rPr>
           <w:rFonts w:hint="eastAsia"/>
         </w:rPr>
         <w:t>前</w:t>
       </w:r>
-      <w:bookmarkStart w:id="38" w:name="BKQY"/>
+      <w:bookmarkStart w:id="37" w:name="BKQY"/>
       <w:r>
         <w:rPr>
           <w:rFonts w:hAnsi="黑体"/>
@@ -1984,11 +1982,11 @@
         </w:rPr>
         <w:t>言</w:t>
       </w:r>
+      <w:bookmarkEnd w:id="33"/>
       <w:bookmarkEnd w:id="34"/>
       <w:bookmarkEnd w:id="35"/>
       <w:bookmarkEnd w:id="36"/>
       <w:bookmarkEnd w:id="37"/>
-      <w:bookmarkEnd w:id="38"/>
     </w:p>
     <w:p>
       <w:pPr>
@@ -2122,11 +2120,11 @@
           <w:color w:val="000000"/>
         </w:rPr>
       </w:pPr>
-      <w:bookmarkStart w:id="39" w:name="_Toc17129951"/>
+      <w:bookmarkStart w:id="38" w:name="_Toc17129951"/>
+      <w:bookmarkEnd w:id="28"/>
       <w:bookmarkEnd w:id="29"/>
       <w:bookmarkEnd w:id="30"/>
       <w:bookmarkEnd w:id="31"/>
-      <w:bookmarkEnd w:id="32"/>
       <w:r>
         <w:rPr>
           <w:rFonts w:hint="eastAsia"/>
@@ -2146,7 +2144,7 @@
         </w:rPr>
         <w:t>模组厂家自测用例集</w:t>
       </w:r>
-      <w:bookmarkEnd w:id="39"/>
+      <w:bookmarkEnd w:id="38"/>
     </w:p>
     <w:p>
       <w:pPr>
@@ -2159,7 +2157,7 @@
           <w:color w:val="000000"/>
         </w:rPr>
       </w:pPr>
-      <w:bookmarkStart w:id="40" w:name="_Toc17129952"/>
+      <w:bookmarkStart w:id="39" w:name="_Toc17129952"/>
       <w:r>
         <w:rPr>
           <w:rFonts w:hint="eastAsia"/>
@@ -2167,7 +2165,7 @@
         </w:rPr>
         <w:t>范围</w:t>
       </w:r>
-      <w:bookmarkEnd w:id="40"/>
+      <w:bookmarkEnd w:id="39"/>
     </w:p>
     <w:p>
       <w:pPr>
@@ -2311,7 +2309,7 @@
           <w:color w:val="000000"/>
         </w:rPr>
       </w:pPr>
-      <w:bookmarkStart w:id="41" w:name="_Toc17129953"/>
+      <w:bookmarkStart w:id="40" w:name="_Toc17129953"/>
       <w:r>
         <w:rPr>
           <w:rFonts w:hint="eastAsia"/>
@@ -2325,7 +2323,7 @@
         </w:rPr>
         <w:t>性引用</w:t>
       </w:r>
-      <w:bookmarkEnd w:id="41"/>
+      <w:bookmarkEnd w:id="40"/>
     </w:p>
     <w:p>
       <w:pPr>
@@ -2450,7 +2448,7 @@
           <w:color w:val="000000"/>
         </w:rPr>
       </w:pPr>
-      <w:bookmarkStart w:id="42" w:name="_Toc17129954"/>
+      <w:bookmarkStart w:id="41" w:name="_Toc17129954"/>
       <w:r>
         <w:rPr>
           <w:rFonts w:hint="eastAsia"/>
@@ -2458,7 +2456,7 @@
         </w:rPr>
         <w:t>用例集</w:t>
       </w:r>
-      <w:bookmarkEnd w:id="42"/>
+      <w:bookmarkEnd w:id="41"/>
     </w:p>
     <w:p>
       <w:pPr>
@@ -2473,7 +2471,7 @@
           <w:color w:val="000000"/>
         </w:rPr>
       </w:pPr>
-      <w:bookmarkStart w:id="43" w:name="_Toc17129955"/>
+      <w:bookmarkStart w:id="42" w:name="_Toc17129955"/>
       <w:r>
         <w:rPr>
           <w:rFonts w:hint="eastAsia"/>
@@ -2495,7 +2493,7 @@
         </w:rPr>
         <w:t>核对</w:t>
       </w:r>
-      <w:bookmarkEnd w:id="43"/>
+      <w:bookmarkEnd w:id="42"/>
     </w:p>
     <w:tbl>
       <w:tblPr>
@@ -3148,7 +3146,7 @@
           <w:color w:val="000000"/>
         </w:rPr>
       </w:pPr>
-      <w:bookmarkStart w:id="44" w:name="_Toc17129956"/>
+      <w:bookmarkStart w:id="43" w:name="_Toc17129956"/>
       <w:r>
         <w:rPr>
           <w:rFonts w:hint="eastAsia"/>
@@ -3156,7 +3154,7 @@
         </w:rPr>
         <w:t>配网</w:t>
       </w:r>
-      <w:bookmarkEnd w:id="44"/>
+      <w:bookmarkEnd w:id="43"/>
     </w:p>
     <w:p>
       <w:pPr>
@@ -3171,7 +3169,7 @@
           <w:color w:val="000000"/>
         </w:rPr>
       </w:pPr>
-      <w:bookmarkStart w:id="45" w:name="_Toc17129957"/>
+      <w:bookmarkStart w:id="44" w:name="_Toc17129957"/>
       <w:r>
         <w:rPr>
           <w:rFonts w:hint="eastAsia"/>
@@ -3186,7 +3184,7 @@
         </w:rPr>
         <w:t>模式</w:t>
       </w:r>
-      <w:bookmarkEnd w:id="45"/>
+      <w:bookmarkEnd w:id="44"/>
     </w:p>
     <w:tbl>
       <w:tblPr>
@@ -4055,7 +4053,7 @@
           <w:color w:val="000000"/>
         </w:rPr>
       </w:pPr>
-      <w:bookmarkStart w:id="46" w:name="_Toc17129958"/>
+      <w:bookmarkStart w:id="45" w:name="_Toc17129958"/>
       <w:r>
         <w:rPr>
           <w:rFonts w:hint="eastAsia"/>
@@ -4104,6 +4102,770 @@
           <w:color w:val="000000"/>
         </w:rPr>
         <w:t>模式（海外）</w:t>
+      </w:r>
+      <w:bookmarkEnd w:id="45"/>
+    </w:p>
+    <w:tbl>
+      <w:tblPr>
+        <w:tblStyle w:val="TableGrid"/>
+        <w:tblW w:w="8397" w:type="dxa"/>
+        <w:tblInd w:w="766" w:type="dxa"/>
+        <w:tblCellMar>
+          <w:top w:w="56" w:type="dxa"/>
+          <w:left w:w="106" w:type="dxa"/>
+          <w:right w:w="108" w:type="dxa"/>
+        </w:tblCellMar>
+        <w:tblLook w:val="04A0" w:firstRow="1" w:lastRow="0" w:firstColumn="1" w:lastColumn="0" w:noHBand="0" w:noVBand="1"/>
+      </w:tblPr>
+      <w:tblGrid>
+        <w:gridCol w:w="1872"/>
+        <w:gridCol w:w="2029"/>
+        <w:gridCol w:w="1858"/>
+        <w:gridCol w:w="1265"/>
+        <w:gridCol w:w="1373"/>
+      </w:tblGrid>
+      <w:tr>
+        <w:trPr>
+          <w:trHeight w:val="478"/>
+        </w:trPr>
+        <w:tc>
+          <w:tcPr>
+            <w:tcW w:w="1872" w:type="dxa"/>
+            <w:tcBorders>
+              <w:top w:val="single" w:sz="4" w:space="0" w:color="000000"/>
+              <w:left w:val="single" w:sz="4" w:space="0" w:color="000000"/>
+              <w:bottom w:val="single" w:sz="4" w:space="0" w:color="000000"/>
+              <w:right w:val="single" w:sz="4" w:space="0" w:color="000000"/>
+            </w:tcBorders>
+            <w:vAlign w:val="center"/>
+          </w:tcPr>
+          <w:p>
+            <w:r>
+              <w:t>测试编号</w:t>
+            </w:r>
+            <w:r>
+              <w:t xml:space="preserve"> </w:t>
+            </w:r>
+          </w:p>
+        </w:tc>
+        <w:tc>
+          <w:tcPr>
+            <w:tcW w:w="2029" w:type="dxa"/>
+            <w:tcBorders>
+              <w:top w:val="single" w:sz="4" w:space="0" w:color="000000"/>
+              <w:left w:val="single" w:sz="4" w:space="0" w:color="000000"/>
+              <w:bottom w:val="single" w:sz="4" w:space="0" w:color="000000"/>
+              <w:right w:val="single" w:sz="4" w:space="0" w:color="000000"/>
+            </w:tcBorders>
+            <w:vAlign w:val="center"/>
+          </w:tcPr>
+          <w:p>
+            <w:r>
+              <w:rPr>
+                <w:rFonts w:hint="eastAsia"/>
+              </w:rPr>
+              <w:t>LV</w:t>
+            </w:r>
+            <w:r>
+              <w:t>-2-2</w:t>
+            </w:r>
+            <w:r>
+              <w:rPr>
+                <w:rFonts w:ascii="Arial" w:eastAsia="Arial" w:hAnsi="Arial" w:cs="Arial"/>
+              </w:rPr>
+              <w:t xml:space="preserve"> </w:t>
+            </w:r>
+            <w:r>
+              <w:t xml:space="preserve"> </w:t>
+            </w:r>
+          </w:p>
+        </w:tc>
+        <w:tc>
+          <w:tcPr>
+            <w:tcW w:w="1858" w:type="dxa"/>
+            <w:tcBorders>
+              <w:top w:val="single" w:sz="4" w:space="0" w:color="000000"/>
+              <w:left w:val="single" w:sz="4" w:space="0" w:color="000000"/>
+              <w:bottom w:val="single" w:sz="4" w:space="0" w:color="000000"/>
+              <w:right w:val="single" w:sz="4" w:space="0" w:color="000000"/>
+            </w:tcBorders>
+            <w:vAlign w:val="center"/>
+          </w:tcPr>
+          <w:p>
+            <w:r>
+              <w:t>测试属性</w:t>
+            </w:r>
+            <w:r>
+              <w:t xml:space="preserve"> </w:t>
+            </w:r>
+          </w:p>
+        </w:tc>
+        <w:tc>
+          <w:tcPr>
+            <w:tcW w:w="1265" w:type="dxa"/>
+            <w:tcBorders>
+              <w:top w:val="single" w:sz="4" w:space="0" w:color="000000"/>
+              <w:left w:val="single" w:sz="4" w:space="0" w:color="000000"/>
+              <w:bottom w:val="single" w:sz="4" w:space="0" w:color="000000"/>
+              <w:right w:val="single" w:sz="4" w:space="0" w:color="000000"/>
+            </w:tcBorders>
+            <w:vAlign w:val="center"/>
+          </w:tcPr>
+          <w:p>
+            <w:r>
+              <w:t>必选</w:t>
+            </w:r>
+            <w:r>
+              <w:t xml:space="preserve"> </w:t>
+            </w:r>
+          </w:p>
+        </w:tc>
+        <w:tc>
+          <w:tcPr>
+            <w:tcW w:w="1373" w:type="dxa"/>
+            <w:tcBorders>
+              <w:top w:val="single" w:sz="4" w:space="0" w:color="000000"/>
+              <w:left w:val="single" w:sz="4" w:space="0" w:color="000000"/>
+              <w:bottom w:val="single" w:sz="4" w:space="0" w:color="000000"/>
+              <w:right w:val="single" w:sz="4" w:space="0" w:color="000000"/>
+            </w:tcBorders>
+            <w:vAlign w:val="center"/>
+          </w:tcPr>
+          <w:p>
+            <w:r>
+              <w:t xml:space="preserve">P0 </w:t>
+            </w:r>
+          </w:p>
+        </w:tc>
+      </w:tr>
+      <w:tr>
+        <w:trPr>
+          <w:trHeight w:val="350"/>
+        </w:trPr>
+        <w:tc>
+          <w:tcPr>
+            <w:tcW w:w="1872" w:type="dxa"/>
+            <w:tcBorders>
+              <w:top w:val="single" w:sz="4" w:space="0" w:color="000000"/>
+              <w:left w:val="single" w:sz="4" w:space="0" w:color="000000"/>
+              <w:bottom w:val="single" w:sz="4" w:space="0" w:color="000000"/>
+              <w:right w:val="single" w:sz="4" w:space="0" w:color="000000"/>
+            </w:tcBorders>
+          </w:tcPr>
+          <w:p>
+            <w:r>
+              <w:t>测试项目</w:t>
+            </w:r>
+            <w:r>
+              <w:t xml:space="preserve"> </w:t>
+            </w:r>
+          </w:p>
+        </w:tc>
+        <w:tc>
+          <w:tcPr>
+            <w:tcW w:w="6525" w:type="dxa"/>
+            <w:gridSpan w:val="4"/>
+            <w:tcBorders>
+              <w:top w:val="single" w:sz="4" w:space="0" w:color="000000"/>
+              <w:left w:val="single" w:sz="4" w:space="0" w:color="000000"/>
+              <w:bottom w:val="single" w:sz="4" w:space="0" w:color="000000"/>
+              <w:right w:val="single" w:sz="4" w:space="0" w:color="000000"/>
+            </w:tcBorders>
+          </w:tcPr>
+          <w:p>
+            <w:proofErr w:type="spellStart"/>
+            <w:r>
+              <w:t>WiFi</w:t>
+            </w:r>
+            <w:proofErr w:type="spellEnd"/>
+            <w:r>
+              <w:t>设备配网业务测试</w:t>
+            </w:r>
+            <w:r>
+              <w:t xml:space="preserve"> </w:t>
+            </w:r>
+          </w:p>
+        </w:tc>
+      </w:tr>
+      <w:tr>
+        <w:trPr>
+          <w:trHeight w:val="350"/>
+        </w:trPr>
+        <w:tc>
+          <w:tcPr>
+            <w:tcW w:w="1872" w:type="dxa"/>
+            <w:tcBorders>
+              <w:top w:val="single" w:sz="4" w:space="0" w:color="000000"/>
+              <w:left w:val="single" w:sz="4" w:space="0" w:color="000000"/>
+              <w:bottom w:val="single" w:sz="4" w:space="0" w:color="000000"/>
+              <w:right w:val="single" w:sz="4" w:space="0" w:color="000000"/>
+            </w:tcBorders>
+          </w:tcPr>
+          <w:p>
+            <w:r>
+              <w:t>测试分项目</w:t>
+            </w:r>
+            <w:r>
+              <w:t xml:space="preserve"> </w:t>
+            </w:r>
+          </w:p>
+        </w:tc>
+        <w:tc>
+          <w:tcPr>
+            <w:tcW w:w="6525" w:type="dxa"/>
+            <w:gridSpan w:val="4"/>
+            <w:tcBorders>
+              <w:top w:val="single" w:sz="4" w:space="0" w:color="000000"/>
+              <w:left w:val="single" w:sz="4" w:space="0" w:color="000000"/>
+              <w:bottom w:val="single" w:sz="4" w:space="0" w:color="000000"/>
+              <w:right w:val="single" w:sz="4" w:space="0" w:color="000000"/>
+            </w:tcBorders>
+          </w:tcPr>
+          <w:p>
+            <w:proofErr w:type="spellStart"/>
+            <w:r>
+              <w:t>SoftAP</w:t>
+            </w:r>
+            <w:proofErr w:type="spellEnd"/>
+            <w:r>
+              <w:t>配网</w:t>
+            </w:r>
+          </w:p>
+        </w:tc>
+      </w:tr>
+      <w:tr>
+        <w:trPr>
+          <w:trHeight w:val="337"/>
+        </w:trPr>
+        <w:tc>
+          <w:tcPr>
+            <w:tcW w:w="1872" w:type="dxa"/>
+            <w:tcBorders>
+              <w:top w:val="single" w:sz="4" w:space="0" w:color="000000"/>
+              <w:left w:val="single" w:sz="4" w:space="0" w:color="000000"/>
+              <w:bottom w:val="single" w:sz="4" w:space="0" w:color="000000"/>
+              <w:right w:val="single" w:sz="4" w:space="0" w:color="000000"/>
+            </w:tcBorders>
+          </w:tcPr>
+          <w:p>
+            <w:r>
+              <w:t>测试目的</w:t>
+            </w:r>
+            <w:r>
+              <w:t xml:space="preserve"> </w:t>
+            </w:r>
+          </w:p>
+        </w:tc>
+        <w:tc>
+          <w:tcPr>
+            <w:tcW w:w="6525" w:type="dxa"/>
+            <w:gridSpan w:val="4"/>
+            <w:tcBorders>
+              <w:top w:val="single" w:sz="4" w:space="0" w:color="000000"/>
+              <w:left w:val="single" w:sz="4" w:space="0" w:color="000000"/>
+              <w:bottom w:val="single" w:sz="4" w:space="0" w:color="000000"/>
+              <w:right w:val="single" w:sz="4" w:space="0" w:color="000000"/>
+            </w:tcBorders>
+          </w:tcPr>
+          <w:p>
+            <w:r>
+              <w:t>验证设备是否支持</w:t>
+            </w:r>
+            <w:proofErr w:type="spellStart"/>
+            <w:r>
+              <w:rPr>
+                <w:rFonts w:hint="eastAsia"/>
+              </w:rPr>
+              <w:t>S</w:t>
+            </w:r>
+            <w:r>
+              <w:rPr>
+                <w:rFonts w:hint="eastAsia"/>
+              </w:rPr>
+              <w:t>oftAP</w:t>
+            </w:r>
+            <w:proofErr w:type="spellEnd"/>
+            <w:r>
+              <w:t>配网模式</w:t>
+            </w:r>
+            <w:r>
+              <w:t xml:space="preserve"> </w:t>
+            </w:r>
+          </w:p>
+        </w:tc>
+      </w:tr>
+      <w:tr>
+        <w:trPr>
+          <w:trHeight w:val="636"/>
+        </w:trPr>
+        <w:tc>
+          <w:tcPr>
+            <w:tcW w:w="1872" w:type="dxa"/>
+            <w:tcBorders>
+              <w:top w:val="single" w:sz="4" w:space="0" w:color="000000"/>
+              <w:left w:val="single" w:sz="4" w:space="0" w:color="000000"/>
+              <w:bottom w:val="single" w:sz="4" w:space="0" w:color="000000"/>
+              <w:right w:val="single" w:sz="4" w:space="0" w:color="000000"/>
+            </w:tcBorders>
+            <w:vAlign w:val="center"/>
+          </w:tcPr>
+          <w:p>
+            <w:r>
+              <w:t>测试预置条件</w:t>
+            </w:r>
+            <w:r>
+              <w:t xml:space="preserve"> </w:t>
+            </w:r>
+          </w:p>
+        </w:tc>
+        <w:tc>
+          <w:tcPr>
+            <w:tcW w:w="6525" w:type="dxa"/>
+            <w:gridSpan w:val="4"/>
+            <w:tcBorders>
+              <w:top w:val="single" w:sz="4" w:space="0" w:color="000000"/>
+              <w:left w:val="single" w:sz="4" w:space="0" w:color="000000"/>
+              <w:bottom w:val="single" w:sz="4" w:space="0" w:color="000000"/>
+              <w:right w:val="single" w:sz="4" w:space="0" w:color="000000"/>
+            </w:tcBorders>
+          </w:tcPr>
+          <w:p>
+            <w:r>
+              <w:t>1.</w:t>
+            </w:r>
+            <w:r>
+              <w:rPr>
+                <w:rFonts w:hint="eastAsia"/>
+              </w:rPr>
+              <w:t>按</w:t>
+            </w:r>
+            <w:r>
+              <w:rPr>
+                <w:rFonts w:hint="eastAsia"/>
+              </w:rPr>
+              <w:t>附录</w:t>
+            </w:r>
+            <w:r>
+              <w:rPr>
+                <w:rFonts w:hint="eastAsia"/>
+              </w:rPr>
+              <w:t>B</w:t>
+            </w:r>
+            <w:r>
+              <w:t>网络拓扑要求部署测试环境</w:t>
+            </w:r>
+          </w:p>
+          <w:p>
+            <w:r>
+              <w:t>2.</w:t>
+            </w:r>
+            <w:r>
+              <w:t>手机</w:t>
+            </w:r>
+            <w:proofErr w:type="spellStart"/>
+            <w:r>
+              <w:t>WiFi</w:t>
+            </w:r>
+            <w:proofErr w:type="spellEnd"/>
+            <w:r>
+              <w:t>连接无线</w:t>
+            </w:r>
+            <w:r>
+              <w:t>AP</w:t>
+            </w:r>
+          </w:p>
+          <w:p>
+            <w:r>
+              <w:t>3</w:t>
+            </w:r>
+            <w:r>
+              <w:rPr>
+                <w:rFonts w:hint="eastAsia"/>
+              </w:rPr>
+              <w:t>.</w:t>
+            </w:r>
+            <w:r>
+              <w:rPr>
+                <w:rFonts w:hint="eastAsia"/>
+              </w:rPr>
+              <w:t>设备端烧录海外固件</w:t>
+            </w:r>
+          </w:p>
+          <w:p>
+            <w:r>
+              <w:t>4</w:t>
+            </w:r>
+            <w:r>
+              <w:rPr>
+                <w:rFonts w:hint="eastAsia"/>
+              </w:rPr>
+              <w:t>.</w:t>
+            </w:r>
+            <w:r>
+              <w:rPr>
+                <w:rFonts w:hint="eastAsia"/>
+              </w:rPr>
+              <w:t>设备端通过</w:t>
+            </w:r>
+            <w:proofErr w:type="spellStart"/>
+            <w:r>
+              <w:rPr>
+                <w:rFonts w:hint="eastAsia"/>
+              </w:rPr>
+              <w:t>linkkey</w:t>
+            </w:r>
+            <w:proofErr w:type="spellEnd"/>
+            <w:r>
+              <w:rPr>
+                <w:rFonts w:hint="eastAsia"/>
+              </w:rPr>
+              <w:t>设置海外四元组（在飞燕平台国际站生成）</w:t>
+            </w:r>
+          </w:p>
+        </w:tc>
+      </w:tr>
+      <w:tr>
+        <w:trPr>
+          <w:trHeight w:val="1882"/>
+        </w:trPr>
+        <w:tc>
+          <w:tcPr>
+            <w:tcW w:w="1872" w:type="dxa"/>
+            <w:tcBorders>
+              <w:top w:val="single" w:sz="4" w:space="0" w:color="000000"/>
+              <w:left w:val="single" w:sz="4" w:space="0" w:color="000000"/>
+              <w:bottom w:val="single" w:sz="4" w:space="0" w:color="000000"/>
+              <w:right w:val="single" w:sz="4" w:space="0" w:color="000000"/>
+            </w:tcBorders>
+            <w:vAlign w:val="center"/>
+          </w:tcPr>
+          <w:p>
+            <w:r>
+              <w:t>测试过程</w:t>
+            </w:r>
+            <w:r>
+              <w:t xml:space="preserve"> </w:t>
+            </w:r>
+          </w:p>
+        </w:tc>
+        <w:tc>
+          <w:tcPr>
+            <w:tcW w:w="6525" w:type="dxa"/>
+            <w:gridSpan w:val="4"/>
+            <w:tcBorders>
+              <w:top w:val="single" w:sz="4" w:space="0" w:color="000000"/>
+              <w:left w:val="single" w:sz="4" w:space="0" w:color="000000"/>
+              <w:bottom w:val="single" w:sz="4" w:space="0" w:color="000000"/>
+              <w:right w:val="single" w:sz="4" w:space="0" w:color="000000"/>
+            </w:tcBorders>
+            <w:vAlign w:val="center"/>
+          </w:tcPr>
+          <w:p>
+            <w:r>
+              <w:t>步骤</w:t>
+            </w:r>
+            <w:r>
+              <w:t>1.</w:t>
+            </w:r>
+            <w:r>
+              <w:t>触发设备进入</w:t>
+            </w:r>
+            <w:proofErr w:type="spellStart"/>
+            <w:r>
+              <w:rPr>
+                <w:rFonts w:hint="eastAsia"/>
+              </w:rPr>
+              <w:t>S</w:t>
+            </w:r>
+            <w:r>
+              <w:t>oftAP</w:t>
+            </w:r>
+            <w:proofErr w:type="spellEnd"/>
+            <w:r>
+              <w:t>模式</w:t>
+            </w:r>
+            <w:r>
+              <w:t xml:space="preserve"> </w:t>
+            </w:r>
+          </w:p>
+          <w:p>
+            <w:r>
+              <w:t>步骤</w:t>
+            </w:r>
+            <w:r>
+              <w:t>2.</w:t>
+            </w:r>
+            <w:r>
+              <w:rPr>
+                <w:rFonts w:ascii="Times New Roman" w:eastAsia="Times New Roman" w:hAnsi="Times New Roman" w:cs="Times New Roman"/>
+              </w:rPr>
+              <w:t>APP</w:t>
+            </w:r>
+            <w:r>
+              <w:rPr>
+                <w:rFonts w:ascii="宋体" w:eastAsia="宋体" w:hAnsi="宋体" w:cs="宋体" w:hint="eastAsia"/>
+              </w:rPr>
+              <w:t>选择海外国家登录</w:t>
+            </w:r>
+            <w:r>
+              <w:rPr>
+                <w:rFonts w:hint="eastAsia"/>
+              </w:rPr>
+              <w:t>，</w:t>
+            </w:r>
+            <w:r>
+              <w:t>进行配网操作</w:t>
+            </w:r>
+            <w:r>
+              <w:t xml:space="preserve"> </w:t>
+            </w:r>
+          </w:p>
+          <w:p>
+            <w:r>
+              <w:t>步骤</w:t>
+            </w:r>
+            <w:r>
+              <w:t>3.</w:t>
+            </w:r>
+            <w:r>
+              <w:rPr>
+                <w:rFonts w:hint="eastAsia"/>
+              </w:rPr>
+              <w:t>检查</w:t>
+            </w:r>
+            <w:r>
+              <w:t>设备连接无线</w:t>
+            </w:r>
+            <w:r>
+              <w:t xml:space="preserve"> AP</w:t>
+            </w:r>
+            <w:r>
+              <w:t>是否成功，连接</w:t>
+            </w:r>
+            <w:r>
+              <w:rPr>
+                <w:rFonts w:hint="eastAsia"/>
+              </w:rPr>
+              <w:t>A</w:t>
+            </w:r>
+            <w:r>
+              <w:t>P</w:t>
+            </w:r>
+            <w:r>
+              <w:t>后</w:t>
+            </w:r>
+            <w:r>
+              <w:rPr>
+                <w:rFonts w:hint="eastAsia"/>
+              </w:rPr>
+              <w:t>是否成功绑定到</w:t>
+            </w:r>
+            <w:r>
+              <w:rPr>
+                <w:rFonts w:hint="eastAsia"/>
+              </w:rPr>
+              <w:t>APP</w:t>
+            </w:r>
+          </w:p>
+          <w:p>
+            <w:r>
+              <w:t>步骤</w:t>
+            </w:r>
+            <w:r>
+              <w:t>4.</w:t>
+            </w:r>
+            <w:r>
+              <w:t>重复步骤</w:t>
+            </w:r>
+            <w:r>
+              <w:t>1</w:t>
+            </w:r>
+            <w:r>
+              <w:t>，</w:t>
+            </w:r>
+            <w:r>
+              <w:t>2</w:t>
+            </w:r>
+            <w:r>
+              <w:t>，</w:t>
+            </w:r>
+            <w:r>
+              <w:t>3</w:t>
+            </w:r>
+            <w:r>
+              <w:t>执行，记录每次测试结果。</w:t>
+            </w:r>
+            <w:r>
+              <w:t xml:space="preserve"> </w:t>
+            </w:r>
+          </w:p>
+          <w:p/>
+          <w:p>
+            <w:r>
+              <w:rPr>
+                <w:rFonts w:hint="eastAsia"/>
+              </w:rPr>
+              <w:t>注：需要覆盖</w:t>
+            </w:r>
+            <w:r>
+              <w:rPr>
+                <w:rFonts w:hint="eastAsia"/>
+              </w:rPr>
+              <w:t>A</w:t>
+            </w:r>
+            <w:r>
+              <w:t>ndroid</w:t>
+            </w:r>
+            <w:r>
+              <w:rPr>
+                <w:rFonts w:hint="eastAsia"/>
+              </w:rPr>
+              <w:t>和</w:t>
+            </w:r>
+            <w:r>
+              <w:rPr>
+                <w:rFonts w:hint="eastAsia"/>
+              </w:rPr>
+              <w:t>iOS</w:t>
+            </w:r>
+            <w:r>
+              <w:rPr>
+                <w:rFonts w:hint="eastAsia"/>
+              </w:rPr>
+              <w:t>手机</w:t>
+            </w:r>
+            <w:r>
+              <w:t>;</w:t>
+            </w:r>
+          </w:p>
+        </w:tc>
+      </w:tr>
+      <w:tr>
+        <w:trPr>
+          <w:trHeight w:val="478"/>
+        </w:trPr>
+        <w:tc>
+          <w:tcPr>
+            <w:tcW w:w="1872" w:type="dxa"/>
+            <w:tcBorders>
+              <w:top w:val="single" w:sz="4" w:space="0" w:color="000000"/>
+              <w:left w:val="single" w:sz="4" w:space="0" w:color="000000"/>
+              <w:bottom w:val="single" w:sz="4" w:space="0" w:color="000000"/>
+              <w:right w:val="single" w:sz="4" w:space="0" w:color="000000"/>
+            </w:tcBorders>
+            <w:vAlign w:val="center"/>
+          </w:tcPr>
+          <w:p>
+            <w:r>
+              <w:lastRenderedPageBreak/>
+              <w:t>预期结果</w:t>
+            </w:r>
+            <w:r>
+              <w:t xml:space="preserve"> </w:t>
+            </w:r>
+          </w:p>
+        </w:tc>
+        <w:tc>
+          <w:tcPr>
+            <w:tcW w:w="6525" w:type="dxa"/>
+            <w:gridSpan w:val="4"/>
+            <w:tcBorders>
+              <w:top w:val="single" w:sz="4" w:space="0" w:color="000000"/>
+              <w:left w:val="single" w:sz="4" w:space="0" w:color="000000"/>
+              <w:bottom w:val="single" w:sz="4" w:space="0" w:color="000000"/>
+              <w:right w:val="single" w:sz="4" w:space="0" w:color="000000"/>
+            </w:tcBorders>
+            <w:vAlign w:val="center"/>
+          </w:tcPr>
+          <w:p>
+            <w:r>
+              <w:t>1.</w:t>
+            </w:r>
+            <w:r>
+              <w:t>设备能够正确获取到</w:t>
+            </w:r>
+            <w:r>
+              <w:t xml:space="preserve"> SSID </w:t>
+            </w:r>
+            <w:r>
+              <w:t>及无线密钥，且连接</w:t>
+            </w:r>
+            <w:r>
+              <w:t xml:space="preserve"> AP</w:t>
+            </w:r>
+            <w:r>
+              <w:t>并成功激活设备成功，设备列表在线且可以控制设备。</w:t>
+            </w:r>
+          </w:p>
+        </w:tc>
+      </w:tr>
+      <w:tr>
+        <w:trPr>
+          <w:trHeight w:val="322"/>
+        </w:trPr>
+        <w:tc>
+          <w:tcPr>
+            <w:tcW w:w="1872" w:type="dxa"/>
+            <w:tcBorders>
+              <w:top w:val="single" w:sz="4" w:space="0" w:color="000000"/>
+              <w:left w:val="single" w:sz="4" w:space="0" w:color="000000"/>
+              <w:bottom w:val="single" w:sz="4" w:space="0" w:color="000000"/>
+              <w:right w:val="single" w:sz="4" w:space="0" w:color="000000"/>
+            </w:tcBorders>
+          </w:tcPr>
+          <w:p>
+            <w:r>
+              <w:t>测试结果</w:t>
+            </w:r>
+            <w:r>
+              <w:t xml:space="preserve"> </w:t>
+            </w:r>
+          </w:p>
+        </w:tc>
+        <w:tc>
+          <w:tcPr>
+            <w:tcW w:w="6525" w:type="dxa"/>
+            <w:gridSpan w:val="4"/>
+            <w:tcBorders>
+              <w:top w:val="single" w:sz="4" w:space="0" w:color="000000"/>
+              <w:left w:val="single" w:sz="4" w:space="0" w:color="000000"/>
+              <w:bottom w:val="single" w:sz="4" w:space="0" w:color="000000"/>
+              <w:right w:val="single" w:sz="4" w:space="0" w:color="000000"/>
+            </w:tcBorders>
+          </w:tcPr>
+          <w:p>
+            <w:r>
+              <w:t xml:space="preserve"> </w:t>
+            </w:r>
+          </w:p>
+        </w:tc>
+      </w:tr>
+    </w:tbl>
+    <w:p>
+      <w:pPr>
+        <w:pStyle w:val="aff1"/>
+      </w:pPr>
+    </w:p>
+    <w:p>
+      <w:pPr>
+        <w:pStyle w:val="aff6"/>
+        <w:numPr>
+          <w:ilvl w:val="2"/>
+          <w:numId w:val="19"/>
+        </w:numPr>
+        <w:spacing w:before="156" w:after="156"/>
+        <w:outlineLvl w:val="2"/>
+        <w:rPr>
+          <w:color w:val="000000"/>
+        </w:rPr>
+      </w:pPr>
+      <w:bookmarkStart w:id="46" w:name="_Toc17129959"/>
+      <w:r>
+        <w:rPr>
+          <w:rFonts w:hint="eastAsia"/>
+          <w:color w:val="000000"/>
+        </w:rPr>
+        <w:t>零配模式</w:t>
       </w:r>
       <w:bookmarkEnd w:id="46"/>
     </w:p>
@@ -4169,16 +4931,7 @@
               <w:t>LV</w:t>
             </w:r>
             <w:r>
-              <w:t>-2-2</w:t>
-            </w:r>
-            <w:r>
-              <w:rPr>
-                <w:rFonts w:ascii="Arial" w:eastAsia="Arial" w:hAnsi="Arial" w:cs="Arial"/>
-              </w:rPr>
-              <w:t xml:space="preserve"> </w:t>
-            </w:r>
-            <w:r>
-              <w:t xml:space="preserve"> </w:t>
+              <w:t>-2-3</w:t>
             </w:r>
           </w:p>
         </w:tc>
@@ -4324,11 +5077,12 @@
             </w:tcBorders>
           </w:tcPr>
           <w:p>
-            <w:proofErr w:type="spellStart"/>
-            <w:r>
-              <w:t>SoftAP</w:t>
-            </w:r>
-            <w:proofErr w:type="spellEnd"/>
+            <w:r>
+              <w:rPr>
+                <w:rFonts w:hint="eastAsia"/>
+              </w:rPr>
+              <w:t>零配</w:t>
+            </w:r>
             <w:r>
               <w:t>配网</w:t>
             </w:r>
@@ -4337,7 +5091,7 @@
       </w:tr>
       <w:tr>
         <w:trPr>
-          <w:trHeight w:val="337"/>
+          <w:trHeight w:val="287"/>
         </w:trPr>
         <w:tc>
           <w:tcPr>
@@ -4373,20 +5127,12 @@
             <w:r>
               <w:t>验证设备是否支持</w:t>
             </w:r>
-            <w:proofErr w:type="spellStart"/>
-            <w:r>
-              <w:rPr>
-                <w:rFonts w:hint="eastAsia"/>
-              </w:rPr>
-              <w:t>S</w:t>
-            </w:r>
-            <w:r>
-              <w:rPr>
-                <w:rFonts w:hint="eastAsia"/>
-              </w:rPr>
-              <w:t>oftAP</w:t>
-            </w:r>
-            <w:proofErr w:type="spellEnd"/>
+            <w:r>
+              <w:rPr>
+                <w:rFonts w:hint="eastAsia"/>
+              </w:rPr>
+              <w:t>零配</w:t>
+            </w:r>
             <w:r>
               <w:t>配网模式</w:t>
             </w:r>
@@ -4436,9 +5182,6 @@
               <w:t>1.</w:t>
             </w:r>
             <w:r>
-              <w:rPr>
-                <w:rFonts w:hint="eastAsia"/>
-              </w:rPr>
               <w:t>按</w:t>
             </w:r>
             <w:r>
@@ -4451,11 +5194,14 @@
               <w:rPr>
                 <w:rFonts w:hint="eastAsia"/>
               </w:rPr>
-              <w:t>B</w:t>
+              <w:t>A</w:t>
             </w:r>
             <w:r>
               <w:t>网络拓扑要求部署测试环境</w:t>
             </w:r>
+            <w:r>
+              <w:t xml:space="preserve"> </w:t>
+            </w:r>
           </w:p>
           <w:p>
             <w:r>
@@ -4473,55 +5219,53 @@
               <w:t>连接无线</w:t>
             </w:r>
             <w:r>
-              <w:t>AP</w:t>
-            </w:r>
-          </w:p>
-          <w:p>
-            <w:r>
+              <w:t xml:space="preserve">AP </w:t>
+            </w:r>
+          </w:p>
+          <w:p>
+            <w:r>
+              <w:rPr>
+                <w:rFonts w:hint="eastAsia"/>
+              </w:rPr>
               <w:t>3</w:t>
             </w:r>
             <w:r>
-              <w:rPr>
-                <w:rFonts w:hint="eastAsia"/>
-              </w:rPr>
               <w:t>.</w:t>
             </w:r>
             <w:r>
               <w:rPr>
                 <w:rFonts w:hint="eastAsia"/>
               </w:rPr>
-              <w:t>设备端烧录海外固件</w:t>
-            </w:r>
-          </w:p>
-          <w:p>
-            <w:r>
+              <w:t>设备端烧录大陆固件，设置中国站</w:t>
+            </w:r>
+            <w:r>
+              <w:rPr>
+                <w:rFonts w:hint="eastAsia"/>
+              </w:rPr>
               <w:t>4</w:t>
             </w:r>
             <w:r>
               <w:rPr>
                 <w:rFonts w:hint="eastAsia"/>
               </w:rPr>
+              <w:t>元组</w:t>
+            </w:r>
+          </w:p>
+          <w:p>
+            <w:r>
+              <w:t>4</w:t>
+            </w:r>
+            <w:r>
+              <w:rPr>
+                <w:rFonts w:hint="eastAsia"/>
+              </w:rPr>
               <w:t>.</w:t>
             </w:r>
             <w:r>
               <w:rPr>
                 <w:rFonts w:hint="eastAsia"/>
               </w:rPr>
-              <w:t>设备端通过</w:t>
-            </w:r>
-            <w:proofErr w:type="spellStart"/>
-            <w:r>
-              <w:rPr>
-                <w:rFonts w:hint="eastAsia"/>
-              </w:rPr>
-              <w:t>linkkey</w:t>
-            </w:r>
-            <w:proofErr w:type="spellEnd"/>
-            <w:r>
-              <w:rPr>
-                <w:rFonts w:hint="eastAsia"/>
-              </w:rPr>
-              <w:t>设置海外四元组（在飞燕平台国际站生成）</w:t>
+              <w:t>主配设备已经联网成功</w:t>
             </w:r>
           </w:p>
         </w:tc>
@@ -4570,19 +5314,23 @@
               <w:t>1.</w:t>
             </w:r>
             <w:r>
-              <w:t>触发设备进入</w:t>
-            </w:r>
-            <w:proofErr w:type="spellStart"/>
-            <w:r>
-              <w:rPr>
-                <w:rFonts w:hint="eastAsia"/>
-              </w:rPr>
-              <w:t>S</w:t>
-            </w:r>
-            <w:r>
-              <w:t>oftAP</w:t>
-            </w:r>
-            <w:proofErr w:type="spellEnd"/>
+              <w:t>触发</w:t>
+            </w:r>
+            <w:r>
+              <w:rPr>
+                <w:rFonts w:hint="eastAsia"/>
+              </w:rPr>
+              <w:t>待配</w:t>
+            </w:r>
+            <w:r>
+              <w:t>设备进入</w:t>
+            </w:r>
+            <w:r>
+              <w:rPr>
+                <w:rFonts w:hint="eastAsia"/>
+              </w:rPr>
+              <w:t>零配</w:t>
+            </w:r>
             <w:r>
               <w:t>模式</w:t>
             </w:r>
@@ -4598,107 +5346,101 @@
               <w:t>2.</w:t>
             </w:r>
             <w:r>
+              <w:t>在</w:t>
+            </w:r>
+            <w:r>
               <w:rPr>
                 <w:rFonts w:ascii="Times New Roman" w:eastAsia="Times New Roman" w:hAnsi="Times New Roman" w:cs="Times New Roman"/>
               </w:rPr>
+              <w:t xml:space="preserve">APP </w:t>
+            </w:r>
+            <w:r>
+              <w:t>上选择正确入口进行配网操作</w:t>
+            </w:r>
+            <w:r>
+              <w:t xml:space="preserve"> </w:t>
+            </w:r>
+          </w:p>
+          <w:p>
+            <w:r>
+              <w:t>步骤</w:t>
+            </w:r>
+            <w:r>
+              <w:t>3.</w:t>
+            </w:r>
+            <w:r>
+              <w:rPr>
+                <w:rFonts w:hint="eastAsia"/>
+              </w:rPr>
+              <w:t>检查</w:t>
+            </w:r>
+            <w:r>
+              <w:t>设备连接无线</w:t>
+            </w:r>
+            <w:r>
+              <w:t xml:space="preserve"> AP</w:t>
+            </w:r>
+            <w:r>
+              <w:t>是否成功，连接</w:t>
+            </w:r>
+            <w:r>
+              <w:rPr>
+                <w:rFonts w:hint="eastAsia"/>
+              </w:rPr>
+              <w:t>A</w:t>
+            </w:r>
+            <w:r>
+              <w:t>P</w:t>
+            </w:r>
+            <w:r>
+              <w:t>后</w:t>
+            </w:r>
+            <w:r>
+              <w:rPr>
+                <w:rFonts w:hint="eastAsia"/>
+              </w:rPr>
+              <w:t>是否成功绑定到</w:t>
+            </w:r>
+            <w:r>
+              <w:rPr>
+                <w:rFonts w:hint="eastAsia"/>
+              </w:rPr>
               <w:t>APP</w:t>
             </w:r>
             <w:r>
-              <w:rPr>
-                <w:rFonts w:ascii="宋体" w:eastAsia="宋体" w:hAnsi="宋体" w:cs="宋体" w:hint="eastAsia"/>
-              </w:rPr>
-              <w:t>选择海外国家登录</w:t>
-            </w:r>
-            <w:r>
-              <w:rPr>
-                <w:rFonts w:hint="eastAsia"/>
-              </w:rPr>
+              <w:t xml:space="preserve"> </w:t>
+            </w:r>
+          </w:p>
+          <w:p>
+            <w:r>
+              <w:t>步骤</w:t>
+            </w:r>
+            <w:r>
+              <w:t>4.</w:t>
+            </w:r>
+            <w:r>
+              <w:t>重复步骤</w:t>
+            </w:r>
+            <w:r>
+              <w:t>1</w:t>
+            </w:r>
+            <w:r>
               <w:t>，</w:t>
             </w:r>
             <w:r>
-              <w:t>进行配网操作</w:t>
-            </w:r>
-            <w:r>
-              <w:t xml:space="preserve"> </w:t>
-            </w:r>
-          </w:p>
-          <w:p>
-            <w:r>
-              <w:t>步骤</w:t>
-            </w:r>
-            <w:r>
-              <w:t>3.</w:t>
-            </w:r>
-            <w:r>
-              <w:rPr>
-                <w:rFonts w:hint="eastAsia"/>
-              </w:rPr>
-              <w:t>检查</w:t>
-            </w:r>
-            <w:r>
-              <w:t>设备连接无线</w:t>
-            </w:r>
-            <w:r>
-              <w:t xml:space="preserve"> AP</w:t>
-            </w:r>
-            <w:r>
-              <w:t>是否成功，连接</w:t>
-            </w:r>
-            <w:r>
-              <w:rPr>
-                <w:rFonts w:hint="eastAsia"/>
-              </w:rPr>
-              <w:t>A</w:t>
-            </w:r>
-            <w:r>
-              <w:t>P</w:t>
-            </w:r>
-            <w:r>
-              <w:t>后</w:t>
-            </w:r>
-            <w:r>
-              <w:rPr>
-                <w:rFonts w:hint="eastAsia"/>
-              </w:rPr>
-              <w:t>是否成功绑定到</w:t>
-            </w:r>
-            <w:r>
-              <w:rPr>
-                <w:rFonts w:hint="eastAsia"/>
-              </w:rPr>
-              <w:t>APP</w:t>
-            </w:r>
-          </w:p>
-          <w:p>
-            <w:r>
-              <w:t>步骤</w:t>
-            </w:r>
-            <w:r>
-              <w:t>4.</w:t>
-            </w:r>
-            <w:r>
-              <w:t>重复步骤</w:t>
-            </w:r>
-            <w:r>
-              <w:t>1</w:t>
+              <w:t>2</w:t>
             </w:r>
             <w:r>
               <w:t>，</w:t>
             </w:r>
             <w:r>
-              <w:t>2</w:t>
-            </w:r>
-            <w:r>
-              <w:t>，</w:t>
-            </w:r>
-            <w:r>
               <w:t>3</w:t>
             </w:r>
             <w:r>
-              <w:t>执行，记录每次测试结果。</w:t>
-            </w:r>
-            <w:r>
-              <w:t xml:space="preserve"> </w:t>
+              <w:t>执行，记录每次测试结果</w:t>
+            </w:r>
+            <w:r>
+              <w:t xml:space="preserve">  </w:t>
             </w:r>
           </w:p>
           <w:p/>
@@ -4759,7 +5501,6 @@
           </w:tcPr>
           <w:p>
             <w:r>
-              <w:lastRenderedPageBreak/>
               <w:t>预期结果</w:t>
             </w:r>
             <w:r>
@@ -4847,6 +5588,29 @@
       <w:pPr>
         <w:pStyle w:val="aff1"/>
       </w:pPr>
+    </w:p>
+    <w:p>
+      <w:pPr>
+        <w:pStyle w:val="aff6"/>
+        <w:numPr>
+          <w:ilvl w:val="1"/>
+          <w:numId w:val="19"/>
+        </w:numPr>
+        <w:spacing w:before="156" w:after="156"/>
+        <w:outlineLvl w:val="2"/>
+        <w:rPr>
+          <w:color w:val="000000"/>
+        </w:rPr>
+      </w:pPr>
+      <w:bookmarkStart w:id="47" w:name="_Toc17129960"/>
+      <w:r>
+        <w:rPr>
+          <w:rFonts w:hint="eastAsia"/>
+          <w:color w:val="000000"/>
+        </w:rPr>
+        <w:t>设备控制</w:t>
+      </w:r>
+      <w:bookmarkEnd w:id="47"/>
     </w:p>
     <w:p>
       <w:pPr>
@@ -4861,15 +5625,15 @@
           <w:color w:val="000000"/>
         </w:rPr>
       </w:pPr>
-      <w:bookmarkStart w:id="47" w:name="_Toc17129959"/>
+      <w:bookmarkStart w:id="48" w:name="_Toc17129961"/>
       <w:r>
         <w:rPr>
           <w:rFonts w:hint="eastAsia"/>
           <w:color w:val="000000"/>
         </w:rPr>
-        <w:t>零配模式</w:t>
-      </w:r>
-      <w:bookmarkEnd w:id="47"/>
+        <w:t>云端控制</w:t>
+      </w:r>
+      <w:bookmarkEnd w:id="48"/>
     </w:p>
     <w:tbl>
       <w:tblPr>
@@ -4933,7 +5697,10 @@
               <w:t>LV</w:t>
             </w:r>
             <w:r>
-              <w:t>-2-3</w:t>
+              <w:t>-3-1</w:t>
+            </w:r>
+            <w:r>
+              <w:t xml:space="preserve"> </w:t>
             </w:r>
           </w:p>
         </w:tc>
@@ -5030,13 +5797,8 @@
             </w:tcBorders>
           </w:tcPr>
           <w:p>
-            <w:proofErr w:type="spellStart"/>
-            <w:r>
-              <w:t>WiFi</w:t>
-            </w:r>
-            <w:proofErr w:type="spellEnd"/>
-            <w:r>
-              <w:t>设备配网业务测试</w:t>
+            <w:r>
+              <w:t>飞燕平台业务测试</w:t>
             </w:r>
             <w:r>
               <w:t xml:space="preserve"> </w:t>
@@ -5083,17 +5845,23 @@
               <w:rPr>
                 <w:rFonts w:hint="eastAsia"/>
               </w:rPr>
-              <w:t>零配</w:t>
-            </w:r>
-            <w:r>
-              <w:t>配网</w:t>
+              <w:t>云端</w:t>
+            </w:r>
+            <w:r>
+              <w:rPr>
+                <w:rFonts w:hint="eastAsia"/>
+              </w:rPr>
+              <w:t>通信</w:t>
+            </w:r>
+            <w:r>
+              <w:t xml:space="preserve"> </w:t>
             </w:r>
           </w:p>
         </w:tc>
       </w:tr>
       <w:tr>
         <w:trPr>
-          <w:trHeight w:val="287"/>
+          <w:trHeight w:val="353"/>
         </w:trPr>
         <w:tc>
           <w:tcPr>
@@ -5127,16 +5895,39 @@
           </w:tcPr>
           <w:p>
             <w:r>
-              <w:t>验证设备是否支持</w:t>
-            </w:r>
-            <w:r>
-              <w:rPr>
-                <w:rFonts w:hint="eastAsia"/>
-              </w:rPr>
-              <w:t>零配</w:t>
-            </w:r>
-            <w:r>
-              <w:t>配网模式</w:t>
+              <w:t>验证</w:t>
+            </w:r>
+            <w:r>
+              <w:rPr>
+                <w:rFonts w:hint="eastAsia"/>
+              </w:rPr>
+              <w:t>手机在同时连接</w:t>
+            </w:r>
+            <w:proofErr w:type="spellStart"/>
+            <w:r>
+              <w:rPr>
+                <w:rFonts w:hint="eastAsia"/>
+              </w:rPr>
+              <w:t>Wifi</w:t>
+            </w:r>
+            <w:proofErr w:type="spellEnd"/>
+            <w:r>
+              <w:rPr>
+                <w:rFonts w:hint="eastAsia"/>
+              </w:rPr>
+              <w:t>和</w:t>
+            </w:r>
+            <w:r>
+              <w:rPr>
+                <w:rFonts w:hint="eastAsia"/>
+              </w:rPr>
+              <w:t>4G</w:t>
+            </w:r>
+            <w:r>
+              <w:rPr>
+                <w:rFonts w:hint="eastAsia"/>
+              </w:rPr>
+              <w:t>时，设备能够被正常控制</w:t>
             </w:r>
             <w:r>
               <w:t xml:space="preserve"> </w:t>
@@ -5146,7 +5937,7 @@
       </w:tr>
       <w:tr>
         <w:trPr>
-          <w:trHeight w:val="636"/>
+          <w:trHeight w:val="634"/>
         </w:trPr>
         <w:tc>
           <w:tcPr>
@@ -5201,9 +5992,6 @@
             <w:r>
               <w:t>网络拓扑要求部署测试环境</w:t>
             </w:r>
-            <w:r>
-              <w:t xml:space="preserve"> </w:t>
-            </w:r>
           </w:p>
           <w:p>
             <w:r>
@@ -5221,60 +6009,41 @@
               <w:t>连接无线</w:t>
             </w:r>
             <w:r>
-              <w:t xml:space="preserve">AP </w:t>
-            </w:r>
-          </w:p>
-          <w:p>
-            <w:r>
-              <w:rPr>
-                <w:rFonts w:hint="eastAsia"/>
-              </w:rPr>
-              <w:t>3</w:t>
-            </w:r>
-            <w:r>
-              <w:t>.</w:t>
-            </w:r>
-            <w:r>
-              <w:rPr>
-                <w:rFonts w:hint="eastAsia"/>
-              </w:rPr>
-              <w:t>设备端烧录大陆固件，设置中国站</w:t>
-            </w:r>
-            <w:r>
-              <w:rPr>
-                <w:rFonts w:hint="eastAsia"/>
-              </w:rPr>
-              <w:t>4</w:t>
-            </w:r>
-            <w:r>
-              <w:rPr>
-                <w:rFonts w:hint="eastAsia"/>
-              </w:rPr>
-              <w:t>元组</w:t>
-            </w:r>
-          </w:p>
-          <w:p>
-            <w:r>
-              <w:t>4</w:t>
-            </w:r>
-            <w:r>
-              <w:rPr>
-                <w:rFonts w:hint="eastAsia"/>
-              </w:rPr>
-              <w:t>.</w:t>
-            </w:r>
-            <w:r>
-              <w:rPr>
-                <w:rFonts w:hint="eastAsia"/>
-              </w:rPr>
-              <w:t>主配设备已经联网成功</w:t>
+              <w:t>AP</w:t>
+            </w:r>
+            <w:r>
+              <w:rPr>
+                <w:rFonts w:hint="eastAsia"/>
+              </w:rPr>
+              <w:t>，</w:t>
+            </w:r>
+            <w:r>
+              <w:rPr>
+                <w:rFonts w:hint="eastAsia"/>
+              </w:rPr>
+              <w:t>4G</w:t>
+            </w:r>
+            <w:r>
+              <w:rPr>
+                <w:rFonts w:hint="eastAsia"/>
+              </w:rPr>
+              <w:t>流量打开，</w:t>
+            </w:r>
+            <w:r>
+              <w:t>AP</w:t>
+            </w:r>
+            <w:r>
+              <w:t>开启</w:t>
+            </w:r>
+            <w:r>
+              <w:t xml:space="preserve">DHCP server </w:t>
             </w:r>
           </w:p>
         </w:tc>
       </w:tr>
       <w:tr>
         <w:trPr>
-          <w:trHeight w:val="1882"/>
+          <w:trHeight w:val="1296"/>
         </w:trPr>
         <w:tc>
           <w:tcPr>
@@ -5313,28 +6082,19 @@
               <w:t>步骤</w:t>
             </w:r>
             <w:r>
-              <w:t>1.</w:t>
-            </w:r>
-            <w:r>
-              <w:t>触发</w:t>
-            </w:r>
-            <w:r>
-              <w:rPr>
-                <w:rFonts w:hint="eastAsia"/>
-              </w:rPr>
-              <w:t>待配</w:t>
-            </w:r>
-            <w:r>
-              <w:t>设备进入</w:t>
-            </w:r>
-            <w:r>
-              <w:rPr>
-                <w:rFonts w:hint="eastAsia"/>
-              </w:rPr>
-              <w:t>零配</w:t>
-            </w:r>
-            <w:r>
-              <w:t>模式</w:t>
+              <w:t xml:space="preserve">1. </w:t>
+            </w:r>
+            <w:r>
+              <w:t>设备</w:t>
+            </w:r>
+            <w:r>
+              <w:rPr>
+                <w:rFonts w:hint="eastAsia"/>
+              </w:rPr>
+              <w:t>成功</w:t>
+            </w:r>
+            <w:r>
+              <w:t>配网并连接飞燕平台</w:t>
             </w:r>
             <w:r>
               <w:t xml:space="preserve"> </w:t>
@@ -5345,63 +6105,22 @@
               <w:t>步骤</w:t>
             </w:r>
             <w:r>
-              <w:t>2.</w:t>
-            </w:r>
-            <w:r>
-              <w:t>在</w:t>
-            </w:r>
-            <w:r>
-              <w:rPr>
-                <w:rFonts w:ascii="Times New Roman" w:eastAsia="Times New Roman" w:hAnsi="Times New Roman" w:cs="Times New Roman"/>
-              </w:rPr>
-              <w:t xml:space="preserve">APP </w:t>
-            </w:r>
-            <w:r>
-              <w:t>上选择正确入口进行配网操作</w:t>
-            </w:r>
-            <w:r>
-              <w:t xml:space="preserve"> </w:t>
-            </w:r>
-          </w:p>
-          <w:p>
-            <w:r>
-              <w:t>步骤</w:t>
-            </w:r>
-            <w:r>
-              <w:t>3.</w:t>
-            </w:r>
-            <w:r>
-              <w:rPr>
-                <w:rFonts w:hint="eastAsia"/>
-              </w:rPr>
-              <w:t>检查</w:t>
-            </w:r>
-            <w:r>
-              <w:t>设备连接无线</w:t>
-            </w:r>
-            <w:r>
-              <w:t xml:space="preserve"> AP</w:t>
-            </w:r>
-            <w:r>
-              <w:t>是否成功，连接</w:t>
-            </w:r>
-            <w:r>
-              <w:rPr>
-                <w:rFonts w:hint="eastAsia"/>
-              </w:rPr>
-              <w:t>A</w:t>
-            </w:r>
-            <w:r>
-              <w:t>P</w:t>
-            </w:r>
-            <w:r>
-              <w:t>后</w:t>
-            </w:r>
-            <w:r>
-              <w:rPr>
-                <w:rFonts w:hint="eastAsia"/>
-              </w:rPr>
-              <w:t>是否成功绑定到</w:t>
+              <w:t xml:space="preserve">2. </w:t>
+            </w:r>
+            <w:r>
+              <w:t>登录无线</w:t>
+            </w:r>
+            <w:r>
+              <w:t>AP</w:t>
+            </w:r>
+            <w:r>
+              <w:t>，设备</w:t>
+            </w:r>
+            <w:r>
+              <w:rPr>
+                <w:rFonts w:hint="eastAsia"/>
+              </w:rPr>
+              <w:t>能否被手机</w:t>
             </w:r>
             <w:r>
               <w:rPr>
@@ -5410,78 +6129,16 @@
               <w:t>APP</w:t>
             </w:r>
             <w:r>
-              <w:t xml:space="preserve"> </w:t>
-            </w:r>
-          </w:p>
-          <w:p>
-            <w:r>
-              <w:t>步骤</w:t>
-            </w:r>
-            <w:r>
-              <w:t>4.</w:t>
-            </w:r>
-            <w:r>
-              <w:t>重复步骤</w:t>
-            </w:r>
-            <w:r>
-              <w:t>1</w:t>
-            </w:r>
-            <w:r>
-              <w:t>，</w:t>
-            </w:r>
-            <w:r>
-              <w:t>2</w:t>
-            </w:r>
-            <w:r>
-              <w:t>，</w:t>
-            </w:r>
-            <w:r>
-              <w:t>3</w:t>
-            </w:r>
-            <w:r>
-              <w:t>执行，记录每次测试结果</w:t>
-            </w:r>
-            <w:r>
-              <w:t xml:space="preserve">  </w:t>
-            </w:r>
-          </w:p>
-          <w:p/>
-          <w:p>
-            <w:r>
-              <w:rPr>
-                <w:rFonts w:hint="eastAsia"/>
-              </w:rPr>
-              <w:t>注：需要覆盖</w:t>
-            </w:r>
-            <w:r>
-              <w:rPr>
-                <w:rFonts w:hint="eastAsia"/>
-              </w:rPr>
-              <w:t>A</w:t>
-            </w:r>
-            <w:r>
-              <w:t>ndroid</w:t>
-            </w:r>
-            <w:r>
-              <w:rPr>
-                <w:rFonts w:hint="eastAsia"/>
-              </w:rPr>
-              <w:t>和</w:t>
-            </w:r>
-            <w:r>
-              <w:rPr>
-                <w:rFonts w:hint="eastAsia"/>
-              </w:rPr>
-              <w:t>iOS</w:t>
-            </w:r>
-            <w:r>
-              <w:rPr>
-                <w:rFonts w:hint="eastAsia"/>
-              </w:rPr>
-              <w:t>手机</w:t>
-            </w:r>
-            <w:r>
-              <w:t>;</w:t>
+              <w:rPr>
+                <w:rFonts w:hint="eastAsia"/>
+              </w:rPr>
+              <w:t>正常控制</w:t>
+            </w:r>
+            <w:r>
+              <w:t>。</w:t>
+            </w:r>
+            <w:r>
+              <w:t xml:space="preserve"> </w:t>
             </w:r>
           </w:p>
         </w:tc>
@@ -5503,6 +6160,7 @@
           </w:tcPr>
           <w:p>
             <w:r>
+              <w:lastRenderedPageBreak/>
               <w:t>预期结果</w:t>
             </w:r>
             <w:r>
@@ -5524,22 +6182,10 @@
           </w:tcPr>
           <w:p>
             <w:r>
-              <w:t>1.</w:t>
-            </w:r>
-            <w:r>
-              <w:t>设备能够正确获取到</w:t>
-            </w:r>
-            <w:r>
-              <w:t xml:space="preserve"> SSID </w:t>
-            </w:r>
-            <w:r>
-              <w:t>及无线密钥，且连接</w:t>
-            </w:r>
-            <w:r>
-              <w:t xml:space="preserve"> AP</w:t>
-            </w:r>
-            <w:r>
-              <w:t>并成功激活设备成功，设备列表在线且可以控制设备。</w:t>
+              <w:t>支持</w:t>
+            </w:r>
+            <w:r>
+              <w:t xml:space="preserve"> </w:t>
             </w:r>
           </w:p>
         </w:tc>
@@ -5590,29 +6236,6 @@
       <w:pPr>
         <w:pStyle w:val="aff1"/>
       </w:pPr>
-    </w:p>
-    <w:p>
-      <w:pPr>
-        <w:pStyle w:val="aff6"/>
-        <w:numPr>
-          <w:ilvl w:val="1"/>
-          <w:numId w:val="19"/>
-        </w:numPr>
-        <w:spacing w:before="156" w:after="156"/>
-        <w:outlineLvl w:val="2"/>
-        <w:rPr>
-          <w:color w:val="000000"/>
-        </w:rPr>
-      </w:pPr>
-      <w:bookmarkStart w:id="48" w:name="_Toc17129960"/>
-      <w:r>
-        <w:rPr>
-          <w:rFonts w:hint="eastAsia"/>
-          <w:color w:val="000000"/>
-        </w:rPr>
-        <w:t>设备控制</w:t>
-      </w:r>
-      <w:bookmarkEnd w:id="48"/>
     </w:p>
     <w:p>
       <w:pPr>
@@ -5627,13 +6250,20 @@
           <w:color w:val="000000"/>
         </w:rPr>
       </w:pPr>
-      <w:bookmarkStart w:id="49" w:name="_Toc17129961"/>
+      <w:bookmarkStart w:id="49" w:name="_Toc17129962"/>
       <w:r>
         <w:rPr>
           <w:rFonts w:hint="eastAsia"/>
           <w:color w:val="000000"/>
         </w:rPr>
-        <w:t>云端控制</w:t>
+        <w:t>本地</w:t>
+      </w:r>
+      <w:r>
+        <w:rPr>
+          <w:rFonts w:hint="eastAsia"/>
+          <w:color w:val="000000"/>
+        </w:rPr>
+        <w:t>控制</w:t>
       </w:r>
       <w:bookmarkEnd w:id="49"/>
     </w:p>
@@ -5699,10 +6329,7 @@
               <w:t>LV</w:t>
             </w:r>
             <w:r>
-              <w:t>-3-1</w:t>
-            </w:r>
-            <w:r>
-              <w:t xml:space="preserve"> </w:t>
+              <w:t>-3-2</w:t>
             </w:r>
           </w:p>
         </w:tc>
@@ -5847,13 +6474,7 @@
               <w:rPr>
                 <w:rFonts w:hint="eastAsia"/>
               </w:rPr>
-              <w:t>云端</w:t>
-            </w:r>
-            <w:r>
-              <w:rPr>
-                <w:rFonts w:hint="eastAsia"/>
-              </w:rPr>
-              <w:t>通信</w:t>
+              <w:t>本地通信</w:t>
             </w:r>
             <w:r>
               <w:t xml:space="preserve"> </w:t>
@@ -5897,39 +6518,37 @@
           </w:tcPr>
           <w:p>
             <w:r>
-              <w:t>验证</w:t>
-            </w:r>
-            <w:r>
-              <w:rPr>
-                <w:rFonts w:hint="eastAsia"/>
-              </w:rPr>
-              <w:t>手机在同时连接</w:t>
-            </w:r>
-            <w:proofErr w:type="spellStart"/>
-            <w:r>
-              <w:rPr>
-                <w:rFonts w:hint="eastAsia"/>
-              </w:rPr>
-              <w:t>Wifi</w:t>
-            </w:r>
-            <w:proofErr w:type="spellEnd"/>
-            <w:r>
-              <w:rPr>
-                <w:rFonts w:hint="eastAsia"/>
-              </w:rPr>
-              <w:t>和</w:t>
-            </w:r>
-            <w:r>
-              <w:rPr>
-                <w:rFonts w:hint="eastAsia"/>
-              </w:rPr>
-              <w:t>4G</w:t>
-            </w:r>
-            <w:r>
-              <w:rPr>
-                <w:rFonts w:hint="eastAsia"/>
-              </w:rPr>
-              <w:t>时，设备能够被正常控制</w:t>
+              <w:t>验证设备</w:t>
+            </w:r>
+            <w:r>
+              <w:rPr>
+                <w:rFonts w:hint="eastAsia"/>
+              </w:rPr>
+              <w:t>在</w:t>
+            </w:r>
+            <w:r>
+              <w:t>AP WAN</w:t>
+            </w:r>
+            <w:r>
+              <w:t>侧断开</w:t>
+            </w:r>
+            <w:r>
+              <w:rPr>
+                <w:rFonts w:hint="eastAsia"/>
+              </w:rPr>
+              <w:t>后能否被手机</w:t>
+            </w:r>
+            <w:r>
+              <w:rPr>
+                <w:rFonts w:hint="eastAsia"/>
+              </w:rPr>
+              <w:t>APP</w:t>
+            </w:r>
+            <w:r>
+              <w:rPr>
+                <w:rFonts w:hint="eastAsia"/>
+              </w:rPr>
+              <w:t>正常控制</w:t>
             </w:r>
             <w:r>
               <w:t xml:space="preserve"> </w:t>
@@ -5992,7 +6611,10 @@
               <w:t>A</w:t>
             </w:r>
             <w:r>
-              <w:t>网络拓扑要求部署测试环境</w:t>
+              <w:t>网络拓扑要求部署测试环境。</w:t>
+            </w:r>
+            <w:r>
+              <w:t xml:space="preserve"> </w:t>
             </w:r>
           </w:p>
           <w:p>
@@ -6014,38 +6636,29 @@
               <w:t>AP</w:t>
             </w:r>
             <w:r>
-              <w:rPr>
-                <w:rFonts w:hint="eastAsia"/>
-              </w:rPr>
               <w:t>，</w:t>
             </w:r>
             <w:r>
-              <w:rPr>
-                <w:rFonts w:hint="eastAsia"/>
-              </w:rPr>
-              <w:t>4G</w:t>
-            </w:r>
-            <w:r>
-              <w:rPr>
-                <w:rFonts w:hint="eastAsia"/>
-              </w:rPr>
-              <w:t>流量打开，</w:t>
-            </w:r>
-            <w:r>
               <w:t>AP</w:t>
             </w:r>
             <w:r>
               <w:t>开启</w:t>
             </w:r>
             <w:r>
-              <w:t xml:space="preserve">DHCP server </w:t>
+              <w:t>DHCP server</w:t>
+            </w:r>
+            <w:r>
+              <w:t>。</w:t>
+            </w:r>
+            <w:r>
+              <w:t xml:space="preserve"> </w:t>
             </w:r>
           </w:p>
         </w:tc>
       </w:tr>
       <w:tr>
         <w:trPr>
-          <w:trHeight w:val="1296"/>
+          <w:trHeight w:val="1130"/>
         </w:trPr>
         <w:tc>
           <w:tcPr>
@@ -6081,12 +6694,228 @@
           </w:tcPr>
           <w:p>
             <w:r>
+              <w:rPr>
+                <w:rFonts w:hint="eastAsia"/>
+              </w:rPr>
+              <w:t>场景</w:t>
+            </w:r>
+            <w:r>
+              <w:rPr>
+                <w:rFonts w:hint="eastAsia"/>
+              </w:rPr>
+              <w:t>A</w:t>
+            </w:r>
+            <w:r>
+              <w:rPr>
+                <w:rFonts w:hint="eastAsia"/>
+              </w:rPr>
+              <w:t>：手机</w:t>
+            </w:r>
+            <w:r>
+              <w:rPr>
+                <w:rFonts w:hint="eastAsia"/>
+              </w:rPr>
+              <w:t>外网连接</w:t>
+            </w:r>
+            <w:r>
+              <w:rPr>
+                <w:rFonts w:hint="eastAsia"/>
+              </w:rPr>
+              <w:t>（</w:t>
+            </w:r>
+            <w:r>
+              <w:rPr>
+                <w:rFonts w:hint="eastAsia"/>
+              </w:rPr>
+              <w:t>4G</w:t>
+            </w:r>
+            <w:r>
+              <w:rPr>
+                <w:rFonts w:hint="eastAsia"/>
+              </w:rPr>
+              <w:t>连接）正常</w:t>
+            </w:r>
+            <w:r>
+              <w:rPr>
+                <w:rFonts w:hint="eastAsia"/>
+              </w:rPr>
+              <w:t>：</w:t>
+            </w:r>
+          </w:p>
+          <w:p>
+            <w:r>
               <w:t>步骤</w:t>
             </w:r>
             <w:r>
+              <w:t>1.</w:t>
+            </w:r>
+            <w:r>
+              <w:t xml:space="preserve"> AP</w:t>
+            </w:r>
+            <w:r>
+              <w:rPr>
+                <w:rFonts w:hint="eastAsia"/>
+              </w:rPr>
+              <w:t>网络连接正常，</w:t>
+            </w:r>
+            <w:r>
+              <w:rPr>
+                <w:rFonts w:hint="eastAsia"/>
+              </w:rPr>
+              <w:t>设</w:t>
+            </w:r>
+            <w:r>
+              <w:t>备</w:t>
+            </w:r>
+            <w:r>
+              <w:rPr>
+                <w:rFonts w:hint="eastAsia"/>
+              </w:rPr>
+              <w:t>成功</w:t>
+            </w:r>
+            <w:r>
+              <w:t>配网并连接飞燕平台</w:t>
+            </w:r>
+            <w:r>
+              <w:t xml:space="preserve"> </w:t>
+            </w:r>
+          </w:p>
+          <w:p>
+            <w:r>
+              <w:t>步骤</w:t>
+            </w:r>
+            <w:r>
+              <w:t>2.</w:t>
+            </w:r>
+            <w:r>
+              <w:t>断开</w:t>
+            </w:r>
+            <w:r>
+              <w:t>AP WAN</w:t>
+            </w:r>
+            <w:r>
+              <w:t>侧连接</w:t>
+            </w:r>
+            <w:r>
+              <w:t>(</w:t>
+            </w:r>
+            <w:r>
+              <w:t>如拔掉</w:t>
+            </w:r>
+            <w:r>
+              <w:rPr>
+                <w:rFonts w:hint="eastAsia"/>
+              </w:rPr>
+              <w:t>AP</w:t>
+            </w:r>
+            <w:r>
+              <w:t xml:space="preserve"> </w:t>
+            </w:r>
+            <w:r>
+              <w:t>WAN</w:t>
+            </w:r>
+            <w:r>
+              <w:t>侧网线</w:t>
+            </w:r>
+            <w:r>
+              <w:t>)</w:t>
+            </w:r>
+            <w:r>
+              <w:t>，</w:t>
+            </w:r>
+            <w:r>
+              <w:rPr>
+                <w:rFonts w:hint="eastAsia"/>
+              </w:rPr>
+              <w:t>检查</w:t>
+            </w:r>
+            <w:r>
+              <w:t>设备是否</w:t>
+            </w:r>
+            <w:r>
+              <w:rPr>
+                <w:rFonts w:hint="eastAsia"/>
+              </w:rPr>
+              <w:t>在</w:t>
+            </w:r>
+            <w:r>
+              <w:t>AP WAN</w:t>
+            </w:r>
+            <w:r>
+              <w:t>侧断开</w:t>
+            </w:r>
+            <w:r>
+              <w:rPr>
+                <w:rFonts w:hint="eastAsia"/>
+              </w:rPr>
+              <w:t>后能否被手机</w:t>
+            </w:r>
+            <w:r>
+              <w:rPr>
+                <w:rFonts w:hint="eastAsia"/>
+              </w:rPr>
+              <w:t>APP</w:t>
+            </w:r>
+            <w:r>
+              <w:rPr>
+                <w:rFonts w:hint="eastAsia"/>
+              </w:rPr>
+              <w:t>正常控制</w:t>
+            </w:r>
+            <w:r>
+              <w:t>。</w:t>
+            </w:r>
+          </w:p>
+          <w:p/>
+          <w:p>
+            <w:r>
+              <w:rPr>
+                <w:rFonts w:hint="eastAsia"/>
+              </w:rPr>
+              <w:t>场景</w:t>
+            </w:r>
+            <w:r>
+              <w:rPr>
+                <w:rFonts w:hint="eastAsia"/>
+              </w:rPr>
+              <w:t>B</w:t>
+            </w:r>
+            <w:r>
+              <w:rPr>
+                <w:rFonts w:hint="eastAsia"/>
+              </w:rPr>
+              <w:t>：手机外网断开（</w:t>
+            </w:r>
+            <w:r>
+              <w:rPr>
+                <w:rFonts w:hint="eastAsia"/>
+              </w:rPr>
+              <w:t>4G</w:t>
+            </w:r>
+            <w:r>
+              <w:rPr>
+                <w:rFonts w:hint="eastAsia"/>
+              </w:rPr>
+              <w:t>断开）：</w:t>
+            </w:r>
+          </w:p>
+          <w:p>
+            <w:r>
+              <w:t>步骤</w:t>
+            </w:r>
+            <w:r>
               <w:t xml:space="preserve">1. </w:t>
             </w:r>
             <w:r>
+              <w:t>AP</w:t>
+            </w:r>
+            <w:r>
+              <w:rPr>
+                <w:rFonts w:hint="eastAsia"/>
+              </w:rPr>
+              <w:t>网络连接正常，</w:t>
+            </w:r>
+            <w:r>
               <w:t>设备</w:t>
             </w:r>
             <w:r>
@@ -6098,31 +6927,64 @@
             <w:r>
               <w:t>配网并连接飞燕平台</w:t>
             </w:r>
-            <w:r>
-              <w:t xml:space="preserve"> </w:t>
-            </w:r>
           </w:p>
           <w:p>
             <w:r>
               <w:t>步骤</w:t>
             </w:r>
             <w:r>
-              <w:t xml:space="preserve">2. </w:t>
-            </w:r>
-            <w:r>
-              <w:t>登录无线</w:t>
-            </w:r>
-            <w:r>
-              <w:t>AP</w:t>
-            </w:r>
-            <w:r>
-              <w:t>，设备</w:t>
-            </w:r>
-            <w:r>
-              <w:rPr>
-                <w:rFonts w:hint="eastAsia"/>
-              </w:rPr>
-              <w:t>能否被手机</w:t>
+              <w:t>2.</w:t>
+            </w:r>
+            <w:r>
+              <w:rPr>
+                <w:rFonts w:hint="eastAsia"/>
+              </w:rPr>
+              <w:t xml:space="preserve"> </w:t>
+            </w:r>
+            <w:r>
+              <w:t>断开</w:t>
+            </w:r>
+            <w:r>
+              <w:t>AP WAN</w:t>
+            </w:r>
+            <w:r>
+              <w:t>侧连接</w:t>
+            </w:r>
+            <w:r>
+              <w:t>(</w:t>
+            </w:r>
+            <w:r>
+              <w:t>如拔掉</w:t>
+            </w:r>
+            <w:r>
+              <w:t>WAN</w:t>
+            </w:r>
+            <w:r>
+              <w:t>侧网线</w:t>
+            </w:r>
+            <w:r>
+              <w:t>)</w:t>
+            </w:r>
+            <w:r>
+              <w:t>，设备是否</w:t>
+            </w:r>
+            <w:r>
+              <w:rPr>
+                <w:rFonts w:hint="eastAsia"/>
+              </w:rPr>
+              <w:t>在</w:t>
+            </w:r>
+            <w:r>
+              <w:t>AP WAN</w:t>
+            </w:r>
+            <w:r>
+              <w:t>侧断开</w:t>
+            </w:r>
+            <w:r>
+              <w:rPr>
+                <w:rFonts w:hint="eastAsia"/>
+              </w:rPr>
+              <w:t>后能否被手机</w:t>
             </w:r>
             <w:r>
               <w:rPr>
@@ -6139,15 +7001,13 @@
             <w:r>
               <w:t>。</w:t>
             </w:r>
-            <w:r>
-              <w:t xml:space="preserve"> </w:t>
-            </w:r>
-          </w:p>
+          </w:p>
+          <w:p/>
         </w:tc>
       </w:tr>
       <w:tr>
         <w:trPr>
-          <w:trHeight w:val="478"/>
+          <w:trHeight w:val="225"/>
         </w:trPr>
         <w:tc>
           <w:tcPr>
@@ -6162,7 +7022,6 @@
           </w:tcPr>
           <w:p>
             <w:r>
-              <w:lastRenderedPageBreak/>
               <w:t>预期结果</w:t>
             </w:r>
             <w:r>
@@ -6238,6 +7097,29 @@
       <w:pPr>
         <w:pStyle w:val="aff1"/>
       </w:pPr>
+    </w:p>
+    <w:p>
+      <w:pPr>
+        <w:pStyle w:val="aff6"/>
+        <w:numPr>
+          <w:ilvl w:val="1"/>
+          <w:numId w:val="19"/>
+        </w:numPr>
+        <w:spacing w:before="156" w:after="156"/>
+        <w:outlineLvl w:val="2"/>
+        <w:rPr>
+          <w:color w:val="000000"/>
+        </w:rPr>
+      </w:pPr>
+      <w:bookmarkStart w:id="50" w:name="_Toc17129963"/>
+      <w:r>
+        <w:rPr>
+          <w:rFonts w:hint="eastAsia"/>
+          <w:color w:val="000000"/>
+        </w:rPr>
+        <w:t>通道稳定性</w:t>
+      </w:r>
+      <w:bookmarkEnd w:id="50"/>
     </w:p>
     <w:p>
       <w:pPr>
@@ -6252,899 +7134,15 @@
           <w:color w:val="000000"/>
         </w:rPr>
       </w:pPr>
-      <w:bookmarkStart w:id="50" w:name="_Toc17129962"/>
+      <w:bookmarkStart w:id="51" w:name="_Toc17129964"/>
       <w:r>
         <w:rPr>
           <w:rFonts w:hint="eastAsia"/>
           <w:color w:val="000000"/>
         </w:rPr>
-        <w:t>本地</w:t>
-      </w:r>
-      <w:r>
-        <w:rPr>
-          <w:rFonts w:hint="eastAsia"/>
-          <w:color w:val="000000"/>
-        </w:rPr>
-        <w:t>控制</w:t>
-      </w:r>
-      <w:bookmarkEnd w:id="50"/>
-    </w:p>
-    <w:tbl>
-      <w:tblPr>
-        <w:tblStyle w:val="TableGrid"/>
-        <w:tblW w:w="8397" w:type="dxa"/>
-        <w:tblInd w:w="766" w:type="dxa"/>
-        <w:tblCellMar>
-          <w:top w:w="56" w:type="dxa"/>
-          <w:left w:w="106" w:type="dxa"/>
-          <w:right w:w="108" w:type="dxa"/>
-        </w:tblCellMar>
-        <w:tblLook w:val="04A0" w:firstRow="1" w:lastRow="0" w:firstColumn="1" w:lastColumn="0" w:noHBand="0" w:noVBand="1"/>
-      </w:tblPr>
-      <w:tblGrid>
-        <w:gridCol w:w="1872"/>
-        <w:gridCol w:w="2029"/>
-        <w:gridCol w:w="1858"/>
-        <w:gridCol w:w="1265"/>
-        <w:gridCol w:w="1373"/>
-      </w:tblGrid>
-      <w:tr>
-        <w:trPr>
-          <w:trHeight w:val="478"/>
-        </w:trPr>
-        <w:tc>
-          <w:tcPr>
-            <w:tcW w:w="1872" w:type="dxa"/>
-            <w:tcBorders>
-              <w:top w:val="single" w:sz="4" w:space="0" w:color="000000"/>
-              <w:left w:val="single" w:sz="4" w:space="0" w:color="000000"/>
-              <w:bottom w:val="single" w:sz="4" w:space="0" w:color="000000"/>
-              <w:right w:val="single" w:sz="4" w:space="0" w:color="000000"/>
-            </w:tcBorders>
-            <w:vAlign w:val="center"/>
-          </w:tcPr>
-          <w:p>
-            <w:r>
-              <w:t>测试编号</w:t>
-            </w:r>
-            <w:r>
-              <w:t xml:space="preserve"> </w:t>
-            </w:r>
-          </w:p>
-        </w:tc>
-        <w:tc>
-          <w:tcPr>
-            <w:tcW w:w="2029" w:type="dxa"/>
-            <w:tcBorders>
-              <w:top w:val="single" w:sz="4" w:space="0" w:color="000000"/>
-              <w:left w:val="single" w:sz="4" w:space="0" w:color="000000"/>
-              <w:bottom w:val="single" w:sz="4" w:space="0" w:color="000000"/>
-              <w:right w:val="single" w:sz="4" w:space="0" w:color="000000"/>
-            </w:tcBorders>
-            <w:vAlign w:val="center"/>
-          </w:tcPr>
-          <w:p>
-            <w:r>
-              <w:rPr>
-                <w:rFonts w:hint="eastAsia"/>
-              </w:rPr>
-              <w:t>LV</w:t>
-            </w:r>
-            <w:r>
-              <w:t>-3-2</w:t>
-            </w:r>
-          </w:p>
-        </w:tc>
-        <w:tc>
-          <w:tcPr>
-            <w:tcW w:w="1858" w:type="dxa"/>
-            <w:tcBorders>
-              <w:top w:val="single" w:sz="4" w:space="0" w:color="000000"/>
-              <w:left w:val="single" w:sz="4" w:space="0" w:color="000000"/>
-              <w:bottom w:val="single" w:sz="4" w:space="0" w:color="000000"/>
-              <w:right w:val="single" w:sz="4" w:space="0" w:color="000000"/>
-            </w:tcBorders>
-            <w:vAlign w:val="center"/>
-          </w:tcPr>
-          <w:p>
-            <w:r>
-              <w:t>测试属性</w:t>
-            </w:r>
-            <w:r>
-              <w:t xml:space="preserve"> </w:t>
-            </w:r>
-          </w:p>
-        </w:tc>
-        <w:tc>
-          <w:tcPr>
-            <w:tcW w:w="1265" w:type="dxa"/>
-            <w:tcBorders>
-              <w:top w:val="single" w:sz="4" w:space="0" w:color="000000"/>
-              <w:left w:val="single" w:sz="4" w:space="0" w:color="000000"/>
-              <w:bottom w:val="single" w:sz="4" w:space="0" w:color="000000"/>
-              <w:right w:val="single" w:sz="4" w:space="0" w:color="000000"/>
-            </w:tcBorders>
-            <w:vAlign w:val="center"/>
-          </w:tcPr>
-          <w:p>
-            <w:r>
-              <w:t>必选</w:t>
-            </w:r>
-            <w:r>
-              <w:t xml:space="preserve"> </w:t>
-            </w:r>
-          </w:p>
-        </w:tc>
-        <w:tc>
-          <w:tcPr>
-            <w:tcW w:w="1373" w:type="dxa"/>
-            <w:tcBorders>
-              <w:top w:val="single" w:sz="4" w:space="0" w:color="000000"/>
-              <w:left w:val="single" w:sz="4" w:space="0" w:color="000000"/>
-              <w:bottom w:val="single" w:sz="4" w:space="0" w:color="000000"/>
-              <w:right w:val="single" w:sz="4" w:space="0" w:color="000000"/>
-            </w:tcBorders>
-            <w:vAlign w:val="center"/>
-          </w:tcPr>
-          <w:p>
-            <w:r>
-              <w:t xml:space="preserve">P0 </w:t>
-            </w:r>
-          </w:p>
-        </w:tc>
-      </w:tr>
-      <w:tr>
-        <w:trPr>
-          <w:trHeight w:val="350"/>
-        </w:trPr>
-        <w:tc>
-          <w:tcPr>
-            <w:tcW w:w="1872" w:type="dxa"/>
-            <w:tcBorders>
-              <w:top w:val="single" w:sz="4" w:space="0" w:color="000000"/>
-              <w:left w:val="single" w:sz="4" w:space="0" w:color="000000"/>
-              <w:bottom w:val="single" w:sz="4" w:space="0" w:color="000000"/>
-              <w:right w:val="single" w:sz="4" w:space="0" w:color="000000"/>
-            </w:tcBorders>
-          </w:tcPr>
-          <w:p>
-            <w:r>
-              <w:t>测试项目</w:t>
-            </w:r>
-            <w:r>
-              <w:t xml:space="preserve"> </w:t>
-            </w:r>
-          </w:p>
-        </w:tc>
-        <w:tc>
-          <w:tcPr>
-            <w:tcW w:w="6525" w:type="dxa"/>
-            <w:gridSpan w:val="4"/>
-            <w:tcBorders>
-              <w:top w:val="single" w:sz="4" w:space="0" w:color="000000"/>
-              <w:left w:val="single" w:sz="4" w:space="0" w:color="000000"/>
-              <w:bottom w:val="single" w:sz="4" w:space="0" w:color="000000"/>
-              <w:right w:val="single" w:sz="4" w:space="0" w:color="000000"/>
-            </w:tcBorders>
-          </w:tcPr>
-          <w:p>
-            <w:r>
-              <w:t>飞燕平台业务测试</w:t>
-            </w:r>
-            <w:r>
-              <w:t xml:space="preserve"> </w:t>
-            </w:r>
-          </w:p>
-        </w:tc>
-      </w:tr>
-      <w:tr>
-        <w:trPr>
-          <w:trHeight w:val="350"/>
-        </w:trPr>
-        <w:tc>
-          <w:tcPr>
-            <w:tcW w:w="1872" w:type="dxa"/>
-            <w:tcBorders>
-              <w:top w:val="single" w:sz="4" w:space="0" w:color="000000"/>
-              <w:left w:val="single" w:sz="4" w:space="0" w:color="000000"/>
-              <w:bottom w:val="single" w:sz="4" w:space="0" w:color="000000"/>
-              <w:right w:val="single" w:sz="4" w:space="0" w:color="000000"/>
-            </w:tcBorders>
-          </w:tcPr>
-          <w:p>
-            <w:r>
-              <w:t>测试分项目</w:t>
-            </w:r>
-            <w:r>
-              <w:t xml:space="preserve"> </w:t>
-            </w:r>
-          </w:p>
-        </w:tc>
-        <w:tc>
-          <w:tcPr>
-            <w:tcW w:w="6525" w:type="dxa"/>
-            <w:gridSpan w:val="4"/>
-            <w:tcBorders>
-              <w:top w:val="single" w:sz="4" w:space="0" w:color="000000"/>
-              <w:left w:val="single" w:sz="4" w:space="0" w:color="000000"/>
-              <w:bottom w:val="single" w:sz="4" w:space="0" w:color="000000"/>
-              <w:right w:val="single" w:sz="4" w:space="0" w:color="000000"/>
-            </w:tcBorders>
-          </w:tcPr>
-          <w:p>
-            <w:r>
-              <w:rPr>
-                <w:rFonts w:hint="eastAsia"/>
-              </w:rPr>
-              <w:t>本地通信</w:t>
-            </w:r>
-            <w:r>
-              <w:t xml:space="preserve"> </w:t>
-            </w:r>
-          </w:p>
-        </w:tc>
-      </w:tr>
-      <w:tr>
-        <w:trPr>
-          <w:trHeight w:val="353"/>
-        </w:trPr>
-        <w:tc>
-          <w:tcPr>
-            <w:tcW w:w="1872" w:type="dxa"/>
-            <w:tcBorders>
-              <w:top w:val="single" w:sz="4" w:space="0" w:color="000000"/>
-              <w:left w:val="single" w:sz="4" w:space="0" w:color="000000"/>
-              <w:bottom w:val="single" w:sz="4" w:space="0" w:color="000000"/>
-              <w:right w:val="single" w:sz="4" w:space="0" w:color="000000"/>
-            </w:tcBorders>
-          </w:tcPr>
-          <w:p>
-            <w:r>
-              <w:t>测试目的</w:t>
-            </w:r>
-            <w:r>
-              <w:t xml:space="preserve"> </w:t>
-            </w:r>
-          </w:p>
-        </w:tc>
-        <w:tc>
-          <w:tcPr>
-            <w:tcW w:w="6525" w:type="dxa"/>
-            <w:gridSpan w:val="4"/>
-            <w:tcBorders>
-              <w:top w:val="single" w:sz="4" w:space="0" w:color="000000"/>
-              <w:left w:val="single" w:sz="4" w:space="0" w:color="000000"/>
-              <w:bottom w:val="single" w:sz="4" w:space="0" w:color="000000"/>
-              <w:right w:val="single" w:sz="4" w:space="0" w:color="000000"/>
-            </w:tcBorders>
-          </w:tcPr>
-          <w:p>
-            <w:r>
-              <w:t>验证设备</w:t>
-            </w:r>
-            <w:r>
-              <w:rPr>
-                <w:rFonts w:hint="eastAsia"/>
-              </w:rPr>
-              <w:t>在</w:t>
-            </w:r>
-            <w:r>
-              <w:t>AP WAN</w:t>
-            </w:r>
-            <w:r>
-              <w:t>侧断开</w:t>
-            </w:r>
-            <w:r>
-              <w:rPr>
-                <w:rFonts w:hint="eastAsia"/>
-              </w:rPr>
-              <w:t>后能否被手机</w:t>
-            </w:r>
-            <w:r>
-              <w:rPr>
-                <w:rFonts w:hint="eastAsia"/>
-              </w:rPr>
-              <w:t>APP</w:t>
-            </w:r>
-            <w:r>
-              <w:rPr>
-                <w:rFonts w:hint="eastAsia"/>
-              </w:rPr>
-              <w:t>正常控制</w:t>
-            </w:r>
-            <w:r>
-              <w:t xml:space="preserve"> </w:t>
-            </w:r>
-          </w:p>
-        </w:tc>
-      </w:tr>
-      <w:tr>
-        <w:trPr>
-          <w:trHeight w:val="634"/>
-        </w:trPr>
-        <w:tc>
-          <w:tcPr>
-            <w:tcW w:w="1872" w:type="dxa"/>
-            <w:tcBorders>
-              <w:top w:val="single" w:sz="4" w:space="0" w:color="000000"/>
-              <w:left w:val="single" w:sz="4" w:space="0" w:color="000000"/>
-              <w:bottom w:val="single" w:sz="4" w:space="0" w:color="000000"/>
-              <w:right w:val="single" w:sz="4" w:space="0" w:color="000000"/>
-            </w:tcBorders>
-            <w:vAlign w:val="center"/>
-          </w:tcPr>
-          <w:p>
-            <w:r>
-              <w:t>测试预置条件</w:t>
-            </w:r>
-            <w:r>
-              <w:t xml:space="preserve"> </w:t>
-            </w:r>
-          </w:p>
-        </w:tc>
-        <w:tc>
-          <w:tcPr>
-            <w:tcW w:w="6525" w:type="dxa"/>
-            <w:gridSpan w:val="4"/>
-            <w:tcBorders>
-              <w:top w:val="single" w:sz="4" w:space="0" w:color="000000"/>
-              <w:left w:val="single" w:sz="4" w:space="0" w:color="000000"/>
-              <w:bottom w:val="single" w:sz="4" w:space="0" w:color="000000"/>
-              <w:right w:val="single" w:sz="4" w:space="0" w:color="000000"/>
-            </w:tcBorders>
-          </w:tcPr>
-          <w:p>
-            <w:r>
-              <w:t>1.</w:t>
-            </w:r>
-            <w:r>
-              <w:t>按</w:t>
-            </w:r>
-            <w:r>
-              <w:rPr>
-                <w:rFonts w:hint="eastAsia"/>
-              </w:rPr>
-              <w:t>附录</w:t>
-            </w:r>
-            <w:r>
-              <w:rPr>
-                <w:rFonts w:hint="eastAsia"/>
-              </w:rPr>
-              <w:t>A</w:t>
-            </w:r>
-            <w:r>
-              <w:t>网络拓扑要求部署测试环境。</w:t>
-            </w:r>
-            <w:r>
-              <w:t xml:space="preserve"> </w:t>
-            </w:r>
-          </w:p>
-          <w:p>
-            <w:r>
-              <w:t>2.</w:t>
-            </w:r>
-            <w:r>
-              <w:t>手机</w:t>
-            </w:r>
-            <w:proofErr w:type="spellStart"/>
-            <w:r>
-              <w:t>WiFi</w:t>
-            </w:r>
-            <w:proofErr w:type="spellEnd"/>
-            <w:r>
-              <w:t>连接无线</w:t>
-            </w:r>
-            <w:r>
-              <w:t>AP</w:t>
-            </w:r>
-            <w:r>
-              <w:t>，</w:t>
-            </w:r>
-            <w:r>
-              <w:t>AP</w:t>
-            </w:r>
-            <w:r>
-              <w:t>开启</w:t>
-            </w:r>
-            <w:r>
-              <w:t>DHCP server</w:t>
-            </w:r>
-            <w:r>
-              <w:t>。</w:t>
-            </w:r>
-            <w:r>
-              <w:t xml:space="preserve"> </w:t>
-            </w:r>
-          </w:p>
-        </w:tc>
-      </w:tr>
-      <w:tr>
-        <w:trPr>
-          <w:trHeight w:val="1130"/>
-        </w:trPr>
-        <w:tc>
-          <w:tcPr>
-            <w:tcW w:w="1872" w:type="dxa"/>
-            <w:tcBorders>
-              <w:top w:val="single" w:sz="4" w:space="0" w:color="000000"/>
-              <w:left w:val="single" w:sz="4" w:space="0" w:color="000000"/>
-              <w:bottom w:val="single" w:sz="4" w:space="0" w:color="000000"/>
-              <w:right w:val="single" w:sz="4" w:space="0" w:color="000000"/>
-            </w:tcBorders>
-            <w:vAlign w:val="center"/>
-          </w:tcPr>
-          <w:p>
-            <w:r>
-              <w:t>测试过程</w:t>
-            </w:r>
-            <w:r>
-              <w:t xml:space="preserve"> </w:t>
-            </w:r>
-          </w:p>
-        </w:tc>
-        <w:tc>
-          <w:tcPr>
-            <w:tcW w:w="6525" w:type="dxa"/>
-            <w:gridSpan w:val="4"/>
-            <w:tcBorders>
-              <w:top w:val="single" w:sz="4" w:space="0" w:color="000000"/>
-              <w:left w:val="single" w:sz="4" w:space="0" w:color="000000"/>
-              <w:bottom w:val="single" w:sz="4" w:space="0" w:color="000000"/>
-              <w:right w:val="single" w:sz="4" w:space="0" w:color="000000"/>
-            </w:tcBorders>
-            <w:vAlign w:val="center"/>
-          </w:tcPr>
-          <w:p>
-            <w:r>
-              <w:rPr>
-                <w:rFonts w:hint="eastAsia"/>
-              </w:rPr>
-              <w:t>场景</w:t>
-            </w:r>
-            <w:r>
-              <w:rPr>
-                <w:rFonts w:hint="eastAsia"/>
-              </w:rPr>
-              <w:t>A</w:t>
-            </w:r>
-            <w:r>
-              <w:rPr>
-                <w:rFonts w:hint="eastAsia"/>
-              </w:rPr>
-              <w:t>：手机</w:t>
-            </w:r>
-            <w:r>
-              <w:rPr>
-                <w:rFonts w:hint="eastAsia"/>
-              </w:rPr>
-              <w:t>外网连接</w:t>
-            </w:r>
-            <w:r>
-              <w:rPr>
-                <w:rFonts w:hint="eastAsia"/>
-              </w:rPr>
-              <w:t>（</w:t>
-            </w:r>
-            <w:r>
-              <w:rPr>
-                <w:rFonts w:hint="eastAsia"/>
-              </w:rPr>
-              <w:t>4G</w:t>
-            </w:r>
-            <w:r>
-              <w:rPr>
-                <w:rFonts w:hint="eastAsia"/>
-              </w:rPr>
-              <w:t>连接）正常</w:t>
-            </w:r>
-            <w:r>
-              <w:rPr>
-                <w:rFonts w:hint="eastAsia"/>
-              </w:rPr>
-              <w:t>：</w:t>
-            </w:r>
-          </w:p>
-          <w:p>
-            <w:r>
-              <w:t>步骤</w:t>
-            </w:r>
-            <w:r>
-              <w:t>1.</w:t>
-            </w:r>
-            <w:r>
-              <w:t xml:space="preserve"> AP</w:t>
-            </w:r>
-            <w:r>
-              <w:rPr>
-                <w:rFonts w:hint="eastAsia"/>
-              </w:rPr>
-              <w:t>网络连接正常，</w:t>
-            </w:r>
-            <w:r>
-              <w:rPr>
-                <w:rFonts w:hint="eastAsia"/>
-              </w:rPr>
-              <w:t>设</w:t>
-            </w:r>
-            <w:r>
-              <w:t>备</w:t>
-            </w:r>
-            <w:r>
-              <w:rPr>
-                <w:rFonts w:hint="eastAsia"/>
-              </w:rPr>
-              <w:t>成功</w:t>
-            </w:r>
-            <w:r>
-              <w:t>配网并连接飞燕平台</w:t>
-            </w:r>
-            <w:r>
-              <w:t xml:space="preserve"> </w:t>
-            </w:r>
-          </w:p>
-          <w:p>
-            <w:r>
-              <w:t>步骤</w:t>
-            </w:r>
-            <w:r>
-              <w:t>2.</w:t>
-            </w:r>
-            <w:r>
-              <w:t>断开</w:t>
-            </w:r>
-            <w:r>
-              <w:t>AP WAN</w:t>
-            </w:r>
-            <w:r>
-              <w:t>侧连接</w:t>
-            </w:r>
-            <w:r>
-              <w:t>(</w:t>
-            </w:r>
-            <w:r>
-              <w:t>如拔掉</w:t>
-            </w:r>
-            <w:r>
-              <w:rPr>
-                <w:rFonts w:hint="eastAsia"/>
-              </w:rPr>
-              <w:t>AP</w:t>
-            </w:r>
-            <w:r>
-              <w:t xml:space="preserve"> </w:t>
-            </w:r>
-            <w:r>
-              <w:t>WAN</w:t>
-            </w:r>
-            <w:r>
-              <w:t>侧网线</w:t>
-            </w:r>
-            <w:r>
-              <w:t>)</w:t>
-            </w:r>
-            <w:r>
-              <w:t>，</w:t>
-            </w:r>
-            <w:r>
-              <w:rPr>
-                <w:rFonts w:hint="eastAsia"/>
-              </w:rPr>
-              <w:t>检查</w:t>
-            </w:r>
-            <w:r>
-              <w:t>设备是否</w:t>
-            </w:r>
-            <w:r>
-              <w:rPr>
-                <w:rFonts w:hint="eastAsia"/>
-              </w:rPr>
-              <w:t>在</w:t>
-            </w:r>
-            <w:r>
-              <w:t>AP WAN</w:t>
-            </w:r>
-            <w:r>
-              <w:t>侧断开</w:t>
-            </w:r>
-            <w:r>
-              <w:rPr>
-                <w:rFonts w:hint="eastAsia"/>
-              </w:rPr>
-              <w:t>后能否被手机</w:t>
-            </w:r>
-            <w:r>
-              <w:rPr>
-                <w:rFonts w:hint="eastAsia"/>
-              </w:rPr>
-              <w:t>APP</w:t>
-            </w:r>
-            <w:r>
-              <w:rPr>
-                <w:rFonts w:hint="eastAsia"/>
-              </w:rPr>
-              <w:t>正常控制</w:t>
-            </w:r>
-            <w:r>
-              <w:t>。</w:t>
-            </w:r>
-          </w:p>
-          <w:p/>
-          <w:p>
-            <w:r>
-              <w:rPr>
-                <w:rFonts w:hint="eastAsia"/>
-              </w:rPr>
-              <w:t>场景</w:t>
-            </w:r>
-            <w:r>
-              <w:rPr>
-                <w:rFonts w:hint="eastAsia"/>
-              </w:rPr>
-              <w:t>B</w:t>
-            </w:r>
-            <w:r>
-              <w:rPr>
-                <w:rFonts w:hint="eastAsia"/>
-              </w:rPr>
-              <w:t>：手机外网断开（</w:t>
-            </w:r>
-            <w:r>
-              <w:rPr>
-                <w:rFonts w:hint="eastAsia"/>
-              </w:rPr>
-              <w:t>4G</w:t>
-            </w:r>
-            <w:r>
-              <w:rPr>
-                <w:rFonts w:hint="eastAsia"/>
-              </w:rPr>
-              <w:t>断开）：</w:t>
-            </w:r>
-          </w:p>
-          <w:p>
-            <w:r>
-              <w:t>步骤</w:t>
-            </w:r>
-            <w:r>
-              <w:t xml:space="preserve">1. </w:t>
-            </w:r>
-            <w:r>
-              <w:t>AP</w:t>
-            </w:r>
-            <w:r>
-              <w:rPr>
-                <w:rFonts w:hint="eastAsia"/>
-              </w:rPr>
-              <w:t>网络连接正常，</w:t>
-            </w:r>
-            <w:r>
-              <w:t>设备</w:t>
-            </w:r>
-            <w:r>
-              <w:rPr>
-                <w:rFonts w:hint="eastAsia"/>
-              </w:rPr>
-              <w:t>成功</w:t>
-            </w:r>
-            <w:r>
-              <w:t>配网并连接飞燕平台</w:t>
-            </w:r>
-          </w:p>
-          <w:p>
-            <w:r>
-              <w:t>步骤</w:t>
-            </w:r>
-            <w:r>
-              <w:t>2.</w:t>
-            </w:r>
-            <w:r>
-              <w:rPr>
-                <w:rFonts w:hint="eastAsia"/>
-              </w:rPr>
-              <w:t xml:space="preserve"> </w:t>
-            </w:r>
-            <w:r>
-              <w:t>断开</w:t>
-            </w:r>
-            <w:r>
-              <w:t>AP WAN</w:t>
-            </w:r>
-            <w:r>
-              <w:t>侧连接</w:t>
-            </w:r>
-            <w:r>
-              <w:t>(</w:t>
-            </w:r>
-            <w:r>
-              <w:t>如拔掉</w:t>
-            </w:r>
-            <w:r>
-              <w:t>WAN</w:t>
-            </w:r>
-            <w:r>
-              <w:t>侧网线</w:t>
-            </w:r>
-            <w:r>
-              <w:t>)</w:t>
-            </w:r>
-            <w:r>
-              <w:t>，设备是否</w:t>
-            </w:r>
-            <w:r>
-              <w:rPr>
-                <w:rFonts w:hint="eastAsia"/>
-              </w:rPr>
-              <w:t>在</w:t>
-            </w:r>
-            <w:r>
-              <w:t>AP WAN</w:t>
-            </w:r>
-            <w:r>
-              <w:t>侧断开</w:t>
-            </w:r>
-            <w:r>
-              <w:rPr>
-                <w:rFonts w:hint="eastAsia"/>
-              </w:rPr>
-              <w:t>后能否被手机</w:t>
-            </w:r>
-            <w:r>
-              <w:rPr>
-                <w:rFonts w:hint="eastAsia"/>
-              </w:rPr>
-              <w:t>APP</w:t>
-            </w:r>
-            <w:r>
-              <w:rPr>
-                <w:rFonts w:hint="eastAsia"/>
-              </w:rPr>
-              <w:t>正常控制</w:t>
-            </w:r>
-            <w:r>
-              <w:t>。</w:t>
-            </w:r>
-          </w:p>
-          <w:p/>
-        </w:tc>
-      </w:tr>
-      <w:tr>
-        <w:trPr>
-          <w:trHeight w:val="225"/>
-        </w:trPr>
-        <w:tc>
-          <w:tcPr>
-            <w:tcW w:w="1872" w:type="dxa"/>
-            <w:tcBorders>
-              <w:top w:val="single" w:sz="4" w:space="0" w:color="000000"/>
-              <w:left w:val="single" w:sz="4" w:space="0" w:color="000000"/>
-              <w:bottom w:val="single" w:sz="4" w:space="0" w:color="000000"/>
-              <w:right w:val="single" w:sz="4" w:space="0" w:color="000000"/>
-            </w:tcBorders>
-            <w:vAlign w:val="center"/>
-          </w:tcPr>
-          <w:p>
-            <w:r>
-              <w:t>预期结果</w:t>
-            </w:r>
-            <w:r>
-              <w:t xml:space="preserve"> </w:t>
-            </w:r>
-          </w:p>
-        </w:tc>
-        <w:tc>
-          <w:tcPr>
-            <w:tcW w:w="6525" w:type="dxa"/>
-            <w:gridSpan w:val="4"/>
-            <w:tcBorders>
-              <w:top w:val="single" w:sz="4" w:space="0" w:color="000000"/>
-              <w:left w:val="single" w:sz="4" w:space="0" w:color="000000"/>
-              <w:bottom w:val="single" w:sz="4" w:space="0" w:color="000000"/>
-              <w:right w:val="single" w:sz="4" w:space="0" w:color="000000"/>
-            </w:tcBorders>
-            <w:vAlign w:val="center"/>
-          </w:tcPr>
-          <w:p>
-            <w:r>
-              <w:t>支持</w:t>
-            </w:r>
-            <w:r>
-              <w:t xml:space="preserve"> </w:t>
-            </w:r>
-          </w:p>
-        </w:tc>
-      </w:tr>
-      <w:tr>
-        <w:trPr>
-          <w:trHeight w:val="322"/>
-        </w:trPr>
-        <w:tc>
-          <w:tcPr>
-            <w:tcW w:w="1872" w:type="dxa"/>
-            <w:tcBorders>
-              <w:top w:val="single" w:sz="4" w:space="0" w:color="000000"/>
-              <w:left w:val="single" w:sz="4" w:space="0" w:color="000000"/>
-              <w:bottom w:val="single" w:sz="4" w:space="0" w:color="000000"/>
-              <w:right w:val="single" w:sz="4" w:space="0" w:color="000000"/>
-            </w:tcBorders>
-          </w:tcPr>
-          <w:p>
-            <w:r>
-              <w:t>测试结果</w:t>
-            </w:r>
-            <w:r>
-              <w:t xml:space="preserve"> </w:t>
-            </w:r>
-          </w:p>
-        </w:tc>
-        <w:tc>
-          <w:tcPr>
-            <w:tcW w:w="6525" w:type="dxa"/>
-            <w:gridSpan w:val="4"/>
-            <w:tcBorders>
-              <w:top w:val="single" w:sz="4" w:space="0" w:color="000000"/>
-              <w:left w:val="single" w:sz="4" w:space="0" w:color="000000"/>
-              <w:bottom w:val="single" w:sz="4" w:space="0" w:color="000000"/>
-              <w:right w:val="single" w:sz="4" w:space="0" w:color="000000"/>
-            </w:tcBorders>
-          </w:tcPr>
-          <w:p>
-            <w:r>
-              <w:t xml:space="preserve"> </w:t>
-            </w:r>
-          </w:p>
-        </w:tc>
-      </w:tr>
-    </w:tbl>
-    <w:p>
-      <w:pPr>
-        <w:pStyle w:val="aff1"/>
-      </w:pPr>
-    </w:p>
-    <w:p>
-      <w:pPr>
-        <w:pStyle w:val="aff6"/>
-        <w:numPr>
-          <w:ilvl w:val="1"/>
-          <w:numId w:val="19"/>
-        </w:numPr>
-        <w:spacing w:before="156" w:after="156"/>
-        <w:outlineLvl w:val="2"/>
-        <w:rPr>
-          <w:color w:val="000000"/>
-        </w:rPr>
-      </w:pPr>
-      <w:bookmarkStart w:id="51" w:name="_Toc17129963"/>
-      <w:r>
-        <w:rPr>
-          <w:rFonts w:hint="eastAsia"/>
-          <w:color w:val="000000"/>
-        </w:rPr>
-        <w:t>通道稳定性</w:t>
+        <w:t>高频压测</w:t>
       </w:r>
       <w:bookmarkEnd w:id="51"/>
-    </w:p>
-    <w:p>
-      <w:pPr>
-        <w:pStyle w:val="aff6"/>
-        <w:numPr>
-          <w:ilvl w:val="2"/>
-          <w:numId w:val="19"/>
-        </w:numPr>
-        <w:spacing w:before="156" w:after="156"/>
-        <w:outlineLvl w:val="2"/>
-        <w:rPr>
-          <w:color w:val="000000"/>
-        </w:rPr>
-      </w:pPr>
-      <w:bookmarkStart w:id="52" w:name="_Toc17129964"/>
-      <w:r>
-        <w:rPr>
-          <w:rFonts w:hint="eastAsia"/>
-          <w:color w:val="000000"/>
-        </w:rPr>
-        <w:t>高频压测</w:t>
-      </w:r>
-      <w:bookmarkEnd w:id="52"/>
     </w:p>
     <w:tbl>
       <w:tblPr>
@@ -7573,10 +7571,18 @@
               <w:t>设备配网并连接飞燕平台</w:t>
             </w:r>
             <w:r>
-              <w:t xml:space="preserve"> </w:t>
-            </w:r>
-          </w:p>
-          <w:p>
+              <w:rPr>
+                <w:rFonts w:hint="eastAsia"/>
+              </w:rPr>
+              <w:t>;</w:t>
+            </w:r>
+          </w:p>
+          <w:p>
+            <w:pPr>
+              <w:rPr>
+                <w:rFonts w:hint="eastAsia"/>
+              </w:rPr>
+            </w:pPr>
             <w:r>
               <w:t>步骤</w:t>
             </w:r>
@@ -7587,37 +7593,43 @@
               <w:rPr>
                 <w:rFonts w:hint="eastAsia"/>
               </w:rPr>
-              <w:t>在技术沟通群联系阿里小二，</w:t>
-            </w:r>
-            <w:r>
-              <w:rPr>
-                <w:rFonts w:ascii="Times New Roman" w:eastAsia="Times New Roman" w:hAnsi="Times New Roman" w:cs="Times New Roman"/>
-              </w:rPr>
-              <w:t xml:space="preserve"> </w:t>
-            </w:r>
-            <w:r>
-              <w:rPr>
-                <w:rFonts w:ascii="宋体" w:eastAsia="宋体" w:hAnsi="宋体" w:cs="宋体" w:hint="eastAsia"/>
-              </w:rPr>
-              <w:t>使用通道压测工具</w:t>
-            </w:r>
-            <w:r>
-              <w:t>向设备发送下行</w:t>
-            </w:r>
-            <w:r>
-              <w:rPr>
-                <w:rFonts w:hint="eastAsia"/>
-              </w:rPr>
-              <w:t>业务</w:t>
-            </w:r>
-            <w:r>
-              <w:t>指令</w:t>
-            </w:r>
-            <w:r>
-              <w:t>(5pps)</w:t>
-            </w:r>
-            <w:r>
-              <w:t>，测试时长</w:t>
+              <w:t>手动快速操作云智能</w:t>
+            </w:r>
+            <w:r>
+              <w:rPr>
+                <w:rFonts w:hint="eastAsia"/>
+              </w:rPr>
+              <w:t>APP</w:t>
+            </w:r>
+            <w:r>
+              <w:rPr>
+                <w:rFonts w:hint="eastAsia"/>
+              </w:rPr>
+              <w:t>控制设备（如插座），设备能够正常响应；</w:t>
+            </w:r>
+          </w:p>
+          <w:p>
+            <w:r>
+              <w:lastRenderedPageBreak/>
+              <w:t>步骤</w:t>
+            </w:r>
+            <w:r>
+              <w:rPr>
+                <w:rFonts w:hint="eastAsia"/>
+              </w:rPr>
+              <w:t>3</w:t>
+            </w:r>
+            <w:r>
+              <w:t xml:space="preserve">. </w:t>
+            </w:r>
+            <w:r>
+              <w:rPr>
+                <w:rFonts w:hint="eastAsia"/>
+              </w:rPr>
+              <w:t>保持设备联网在线（静默测试），</w:t>
+            </w:r>
+            <w:r>
+              <w:t>时长</w:t>
             </w:r>
             <w:r>
               <w:rPr>
@@ -7681,6 +7693,35 @@
             <w:vAlign w:val="center"/>
           </w:tcPr>
           <w:p>
+            <w:pPr>
+              <w:rPr>
+                <w:rFonts w:hint="eastAsia"/>
+              </w:rPr>
+            </w:pPr>
+            <w:r>
+              <w:rPr>
+                <w:rFonts w:hint="eastAsia"/>
+              </w:rPr>
+              <w:t>手动快速操作云智能</w:t>
+            </w:r>
+            <w:r>
+              <w:rPr>
+                <w:rFonts w:hint="eastAsia"/>
+              </w:rPr>
+              <w:t>APP</w:t>
+            </w:r>
+            <w:r>
+              <w:rPr>
+                <w:rFonts w:hint="eastAsia"/>
+              </w:rPr>
+              <w:t>控制设备（如插座），设备能够正常响应；</w:t>
+            </w:r>
+          </w:p>
+          <w:p>
+            <w:pPr>
+              <w:widowControl/>
+              <w:jc w:val="left"/>
+            </w:pPr>
             <w:r>
               <w:rPr>
                 <w:rFonts w:hint="eastAsia"/>
@@ -7706,37 +7747,105 @@
               <w:rPr>
                 <w:rFonts w:hint="eastAsia"/>
               </w:rPr>
-              <w:t>。</w:t>
-            </w:r>
-            <w:r>
-              <w:rPr>
-                <w:rFonts w:hint="eastAsia"/>
-              </w:rPr>
-              <w:t>成功率大于</w:t>
-            </w:r>
-            <w:r>
-              <w:rPr>
-                <w:rFonts w:hint="eastAsia"/>
-              </w:rPr>
-              <w:t>9</w:t>
-            </w:r>
-            <w:r>
-              <w:t>8%</w:t>
-            </w:r>
-            <w:r>
-              <w:rPr>
-                <w:rFonts w:hint="eastAsia"/>
-              </w:rPr>
-              <w:t>。</w:t>
-            </w:r>
-            <w:r>
-              <w:rPr>
-                <w:rFonts w:hint="eastAsia"/>
-              </w:rPr>
-              <w:t>测</w:t>
-            </w:r>
-            <w:r>
-              <w:t>试过程中，设备不异常，不宕机。</w:t>
+              <w:t>（</w:t>
+            </w:r>
+            <w:r>
+              <w:rPr>
+                <w:rFonts w:hint="eastAsia"/>
+              </w:rPr>
+              <w:t>查看飞燕控制台</w:t>
+            </w:r>
+            <w:r>
+              <w:rPr>
+                <w:rFonts w:hint="eastAsia"/>
+              </w:rPr>
+              <w:t>可知</w:t>
+            </w:r>
+            <w:r>
+              <w:rPr>
+                <w:rFonts w:hint="eastAsia"/>
+              </w:rPr>
+              <w:t>：</w:t>
+            </w:r>
+            <w:r>
+              <w:rPr>
+                <w:rFonts w:hint="eastAsia"/>
+              </w:rPr>
+              <w:t>设备调试</w:t>
+            </w:r>
+            <w:r>
+              <w:rPr>
+                <w:rFonts w:hint="eastAsia"/>
+              </w:rPr>
+              <w:t>-&gt;</w:t>
+            </w:r>
+            <w:r>
+              <w:rPr>
+                <w:rFonts w:hint="eastAsia"/>
+              </w:rPr>
+              <w:t>测试设备</w:t>
+            </w:r>
+            <w:r>
+              <w:rPr>
+                <w:rFonts w:hint="eastAsia"/>
+              </w:rPr>
+              <w:t>-&gt;</w:t>
+            </w:r>
+            <w:r>
+              <w:rPr>
+                <w:rFonts w:hint="eastAsia"/>
+              </w:rPr>
+              <w:t>查看</w:t>
+            </w:r>
+            <w:r>
+              <w:rPr>
+                <w:rFonts w:hint="eastAsia"/>
+              </w:rPr>
+              <w:t>-&gt;</w:t>
+            </w:r>
+            <w:r>
+              <w:rPr>
+                <w:rFonts w:hint="eastAsia"/>
+              </w:rPr>
+              <w:t>日志服务</w:t>
+            </w:r>
+            <w:r>
+              <w:rPr>
+                <w:rFonts w:hint="eastAsia"/>
+              </w:rPr>
+              <w:t>-&gt;</w:t>
+            </w:r>
+            <w:r>
+              <w:rPr>
+                <w:rFonts w:hint="eastAsia"/>
+              </w:rPr>
+              <w:t>设备行为分析（</w:t>
+            </w:r>
+            <w:r>
+              <w:rPr>
+                <w:rFonts w:hint="eastAsia"/>
+              </w:rPr>
+              <w:t>online/offline</w:t>
+            </w:r>
+            <w:r>
+              <w:rPr>
+                <w:rFonts w:hint="eastAsia"/>
+              </w:rPr>
+              <w:t>）</w:t>
+            </w:r>
+            <w:r>
+              <w:rPr>
+                <w:rFonts w:hint="eastAsia"/>
+              </w:rPr>
+              <w:t>）</w:t>
+            </w:r>
+            <w:r>
+              <w:t>，设</w:t>
+            </w:r>
+            <w:bookmarkStart w:id="52" w:name="_GoBack"/>
+            <w:bookmarkEnd w:id="52"/>
+            <w:r>
+              <w:t>备不异常，不宕机。</w:t>
             </w:r>
             <w:r>
               <w:t xml:space="preserve"> </w:t>
@@ -8841,6 +8950,7 @@
           </w:tcPr>
           <w:p>
             <w:r>
+              <w:lastRenderedPageBreak/>
               <w:t>测试目的</w:t>
             </w:r>
             <w:r>
@@ -9009,7 +9119,6 @@
           </w:tcPr>
           <w:p>
             <w:r>
-              <w:lastRenderedPageBreak/>
               <w:t>测试过程</w:t>
             </w:r>
             <w:r>
@@ -9685,7 +9794,28 @@
               <w:t xml:space="preserve">1. </w:t>
             </w:r>
             <w:r>
-              <w:t>设备配网并连接飞燕平台。</w:t>
+              <w:t>设备配网并连接飞燕平台</w:t>
+            </w:r>
+            <w:r>
+              <w:rPr>
+                <w:rFonts w:hint="eastAsia"/>
+              </w:rPr>
+              <w:t>，手动执行</w:t>
+            </w:r>
+            <w:r>
+              <w:rPr>
+                <w:rFonts w:hint="eastAsia"/>
+              </w:rPr>
+              <w:t>1</w:t>
+            </w:r>
+            <w:r>
+              <w:t>0</w:t>
+            </w:r>
+            <w:r>
+              <w:rPr>
+                <w:rFonts w:hint="eastAsia"/>
+              </w:rPr>
+              <w:t>次下面的步骤；</w:t>
             </w:r>
             <w:r>
               <w:t xml:space="preserve"> </w:t>
@@ -10312,6 +10442,7 @@
           </w:tcPr>
           <w:p>
             <w:r>
+              <w:lastRenderedPageBreak/>
               <w:t>测试预置条件</w:t>
             </w:r>
             <w:r>
@@ -10412,7 +10543,6 @@
           </w:tcPr>
           <w:p>
             <w:r>
-              <w:lastRenderedPageBreak/>
               <w:t>测试过程</w:t>
             </w:r>
             <w:r>
@@ -10765,7 +10895,7 @@
         </w:rPr>
       </w:pPr>
       <w:r>
-        <w:object w:dxaOrig="14388" w:dyaOrig="10884" w14:anchorId="27BC7424">
+        <w:object w:dxaOrig="14388" w:dyaOrig="10884" w14:anchorId="1A0079BD">
           <v:shapetype id="_x0000_t75" coordsize="21600,21600" o:spt="75" o:preferrelative="t" path="m@4@5l@4@11@9@11@9@5xe" filled="f" stroked="f">
             <v:stroke joinstyle="miter"/>
             <v:formulas>
@@ -10788,7 +10918,7 @@
           <v:shape id="_x0000_i1025" type="#_x0000_t75" alt="" style="width:319.4pt;height:240pt;mso-width-percent:0;mso-height-percent:0;mso-width-percent:0;mso-height-percent:0" o:ole="">
             <v:imagedata r:id="rId10" o:title=""/>
           </v:shape>
-          <o:OLEObject Type="Embed" ProgID="Visio.Drawing.15" ShapeID="_x0000_i1025" DrawAspect="Content" ObjectID="_1637589957" r:id="rId11"/>
+          <o:OLEObject Type="Embed" ProgID="Visio.Drawing.15" ShapeID="_x0000_i1025" DrawAspect="Content" ObjectID="_1638111504" r:id="rId11"/>
         </w:object>
       </w:r>
     </w:p>
@@ -10834,7 +10964,7 @@
                         <a:effectLst/>
                         <a:extLst>
                           <a:ext uri="{C572A759-6A51-4108-AA02-DFA0A04FC94B}">
-                            <ma14:wrappingTextBoxFlag xmlns="" xmlns:mo="http://schemas.microsoft.com/office/mac/office/2008/main" xmlns:mv="urn:schemas-microsoft-com:mac:vml" xmlns:o="urn:schemas-microsoft-com:office:office" xmlns:v="urn:schemas-microsoft-com:vml" xmlns:w10="urn:schemas-microsoft-com:office:word" xmlns:w="http://schemas.openxmlformats.org/wordprocessingml/2006/main" xmlns:ma14="http://schemas.microsoft.com/office/mac/drawingml/2011/main"/>
+                            <ma14:wrappingTextBoxFlag xmlns:ma14="http://schemas.microsoft.com/office/mac/drawingml/2011/main" xmlns:w="http://schemas.openxmlformats.org/wordprocessingml/2006/main" xmlns:w10="urn:schemas-microsoft-com:office:word" xmlns:v="urn:schemas-microsoft-com:vml" xmlns:o="urn:schemas-microsoft-com:office:office" xmlns:mv="urn:schemas-microsoft-com:mac:vml" xmlns:mo="http://schemas.microsoft.com/office/mac/office/2008/main" xmlns=""/>
                           </a:ext>
                         </a:extLst>
                       </wps:spPr>
@@ -11144,7 +11274,7 @@
                         <a:effectLst/>
                         <a:extLst>
                           <a:ext uri="{C572A759-6A51-4108-AA02-DFA0A04FC94B}">
-                            <ma14:wrappingTextBoxFlag xmlns="" xmlns:mo="http://schemas.microsoft.com/office/mac/office/2008/main" xmlns:mv="urn:schemas-microsoft-com:mac:vml" xmlns:o="urn:schemas-microsoft-com:office:office" xmlns:v="urn:schemas-microsoft-com:vml" xmlns:w10="urn:schemas-microsoft-com:office:word" xmlns:w="http://schemas.openxmlformats.org/wordprocessingml/2006/main" xmlns:ma14="http://schemas.microsoft.com/office/mac/drawingml/2011/main"/>
+                            <ma14:wrappingTextBoxFlag xmlns:ma14="http://schemas.microsoft.com/office/mac/drawingml/2011/main" xmlns:w="http://schemas.openxmlformats.org/wordprocessingml/2006/main" xmlns:w10="urn:schemas-microsoft-com:office:word" xmlns:v="urn:schemas-microsoft-com:vml" xmlns:o="urn:schemas-microsoft-com:office:office" xmlns:mv="urn:schemas-microsoft-com:mac:vml" xmlns:mo="http://schemas.microsoft.com/office/mac/office/2008/main" xmlns=""/>
                           </a:ext>
                         </a:extLst>
                       </wps:spPr>
@@ -11344,7 +11474,7 @@
       <w:rPr>
         <w:noProof/>
       </w:rPr>
-      <w:pict w14:anchorId="6A98688E">
+      <w:pict w14:anchorId="12684516">
         <v:shapetype id="_x0000_t136" coordsize="21600,21600" o:spt="136" adj="10800" path="m@7,l@8,m@5,21600l@6,21600e">
           <v:formulas>
             <v:f eqn="sum #0 0 10800"/>
@@ -11390,7 +11520,7 @@
       <w:rPr>
         <w:noProof/>
       </w:rPr>
-      <w:pict w14:anchorId="790DBF8E">
+      <w:pict w14:anchorId="1898CAF8">
         <v:shapetype id="_x0000_t136" coordsize="21600,21600" o:spt="136" adj="10800" path="m@7,l@8,m@5,21600l@6,21600e">
           <v:formulas>
             <v:f eqn="sum #0 0 10800"/>
@@ -11436,7 +11566,7 @@
       <w:rPr>
         <w:noProof/>
       </w:rPr>
-      <w:pict w14:anchorId="6C7179E2">
+      <w:pict w14:anchorId="7693A2A2">
         <v:shapetype id="_x0000_t136" coordsize="21600,21600" o:spt="136" adj="10800" path="m@7,l@8,m@5,21600l@6,21600e">
           <v:formulas>
             <v:f eqn="sum #0 0 10800"/>
@@ -17825,7 +17955,7 @@
 </file>
 
 <file path=customXml/itemProps1.xml><?xml version="1.0" encoding="utf-8"?>
-<ds:datastoreItem xmlns:ds="http://schemas.openxmlformats.org/officeDocument/2006/customXml" ds:itemID="{9949F909-D12B-3A4D-A143-B4FB9612E9EB}">
+<ds:datastoreItem xmlns:ds="http://schemas.openxmlformats.org/officeDocument/2006/customXml" ds:itemID="{DFD8571C-F98E-DD41-8CBF-85C7D671B60F}">
   <ds:schemaRefs>
     <ds:schemaRef ds:uri="http://schemas.openxmlformats.org/officeDocument/2006/bibliography"/>
   </ds:schemaRefs>

</xml_diff>